<commit_message>
fixed links and fonts
</commit_message>
<xml_diff>
--- a/Resume_Artem_Murzo.docx
+++ b/Resume_Artem_Murzo.docx
@@ -8,12 +8,12 @@
         <w:pStyle w:val="Body A"/>
         <w:ind w:left="4320" w:firstLine="360"/>
         <w:rPr>
-          <w:rFonts w:ascii="Gadugi" w:cs="Gadugi" w:hAnsi="Gadugi" w:eastAsia="Gadugi"/>
-        </w:rPr>
-      </w:pPr>
-      <w:r>
-        <w:rPr>
-          <w:rFonts w:ascii="Gadugi" w:cs="Gadugi" w:hAnsi="Gadugi" w:eastAsia="Gadugi"/>
+          <w:rFonts w:ascii="Helvetica" w:cs="Helvetica" w:hAnsi="Helvetica" w:eastAsia="Helvetica"/>
+        </w:rPr>
+      </w:pPr>
+      <w:r>
+        <w:rPr>
+          <w:rFonts w:ascii="Helvetica" w:hAnsi="Helvetica"/>
           <w:b w:val="1"/>
           <w:bCs w:val="1"/>
           <w:rtl w:val="0"/>
@@ -31,13 +31,13 @@
         </w:tabs>
         <w:jc w:val="left"/>
         <w:rPr>
-          <w:rFonts w:ascii="Gadugi" w:cs="Gadugi" w:hAnsi="Gadugi" w:eastAsia="Gadugi"/>
+          <w:rFonts w:ascii="Helvetica" w:cs="Helvetica" w:hAnsi="Helvetica" w:eastAsia="Helvetica"/>
           <w:lang w:val="it-IT"/>
         </w:rPr>
       </w:pPr>
       <w:r>
         <w:rPr>
-          <w:rFonts w:ascii="Gadugi" w:cs="Gadugi" w:hAnsi="Gadugi" w:eastAsia="Gadugi"/>
+          <w:rFonts w:ascii="Helvetica" w:cs="Helvetica" w:hAnsi="Helvetica" w:eastAsia="Helvetica"/>
           <w:rtl w:val="0"/>
           <w:lang w:val="it-IT"/>
         </w:rPr>
@@ -55,12 +55,12 @@
         </w:tabs>
         <w:jc w:val="left"/>
         <w:rPr>
-          <w:rFonts w:ascii="Gadugi" w:cs="Gadugi" w:hAnsi="Gadugi" w:eastAsia="Gadugi"/>
-        </w:rPr>
-      </w:pPr>
-      <w:r>
-        <w:rPr>
-          <w:rFonts w:ascii="Gadugi" w:cs="Gadugi" w:hAnsi="Gadugi" w:eastAsia="Gadugi"/>
+          <w:rFonts w:ascii="Helvetica" w:cs="Helvetica" w:hAnsi="Helvetica" w:eastAsia="Helvetica"/>
+        </w:rPr>
+      </w:pPr>
+      <w:r>
+        <w:rPr>
+          <w:rFonts w:ascii="Helvetica" w:cs="Helvetica" w:hAnsi="Helvetica" w:eastAsia="Helvetica"/>
           <w:rtl w:val="0"/>
         </w:rPr>
         <w:tab/>
@@ -74,7 +74,7 @@
         <w:pStyle w:val="Body A"/>
         <w:jc w:val="left"/>
         <w:rPr>
-          <w:rFonts w:ascii="Gadugi" w:cs="Gadugi" w:hAnsi="Gadugi" w:eastAsia="Gadugi"/>
+          <w:rFonts w:ascii="Helvetica" w:cs="Helvetica" w:hAnsi="Helvetica" w:eastAsia="Helvetica"/>
         </w:rPr>
       </w:pPr>
     </w:p>
@@ -89,12 +89,12 @@
         </w:pBdr>
         <w:jc w:val="left"/>
         <w:rPr>
-          <w:rFonts w:ascii="Gadugi" w:cs="Gadugi" w:hAnsi="Gadugi" w:eastAsia="Gadugi"/>
-        </w:rPr>
-      </w:pPr>
-      <w:r>
-        <w:rPr>
-          <w:rFonts w:ascii="Gadugi" w:cs="Gadugi" w:hAnsi="Gadugi" w:eastAsia="Gadugi"/>
+          <w:rFonts w:ascii="Helvetica" w:cs="Helvetica" w:hAnsi="Helvetica" w:eastAsia="Helvetica"/>
+        </w:rPr>
+      </w:pPr>
+      <w:r>
+        <w:rPr>
+          <w:rFonts w:ascii="Helvetica" w:hAnsi="Helvetica"/>
           <w:b w:val="1"/>
           <w:bCs w:val="1"/>
           <w:rtl w:val="0"/>
@@ -108,22 +108,21 @@
         <w:pStyle w:val="Body A"/>
         <w:jc w:val="left"/>
         <w:rPr>
-          <w:rFonts w:ascii="Gadugi" w:cs="Gadugi" w:hAnsi="Gadugi" w:eastAsia="Gadugi"/>
-        </w:rPr>
-      </w:pPr>
-    </w:p>
-    <w:p>
-      <w:pPr>
-        <w:pStyle w:val="Body A"/>
-        <w:jc w:val="left"/>
-        <w:rPr>
-          <w:rStyle w:val="None"/>
-          <w:rFonts w:ascii="Gadugi" w:cs="Gadugi" w:hAnsi="Gadugi" w:eastAsia="Gadugi"/>
-        </w:rPr>
-      </w:pPr>
-      <w:r>
-        <w:rPr>
-          <w:rFonts w:ascii="Gadugi" w:cs="Gadugi" w:hAnsi="Gadugi" w:eastAsia="Gadugi"/>
+          <w:rFonts w:ascii="Helvetica" w:cs="Helvetica" w:hAnsi="Helvetica" w:eastAsia="Helvetica"/>
+        </w:rPr>
+      </w:pPr>
+    </w:p>
+    <w:p>
+      <w:pPr>
+        <w:pStyle w:val="Body A"/>
+        <w:jc w:val="left"/>
+        <w:rPr>
+          <w:rFonts w:ascii="Helvetica" w:cs="Helvetica" w:hAnsi="Helvetica" w:eastAsia="Helvetica"/>
+        </w:rPr>
+      </w:pPr>
+      <w:r>
+        <w:rPr>
+          <w:rFonts w:ascii="Helvetica" w:hAnsi="Helvetica"/>
           <w:rtl w:val="0"/>
           <w:lang w:val="nl-NL"/>
         </w:rPr>
@@ -132,9 +131,9 @@
       <w:r>
         <w:rPr>
           <w:rStyle w:val="Hyperlink.0"/>
-          <w:rFonts w:ascii="Gadugi" w:cs="Gadugi" w:hAnsi="Gadugi" w:eastAsia="Gadugi"/>
+          <w:rFonts w:ascii="Helvetica" w:cs="Helvetica" w:hAnsi="Helvetica" w:eastAsia="Helvetica"/>
           <w:color w:val="4f81bd"/>
-          <w:u w:val="none" w:color="4f81bd"/>
+          <w:u w:color="4f81bd"/>
           <w:lang w:val="en-US"/>
         </w:rPr>
         <w:fldChar w:fldCharType="begin" w:fldLock="0"/>
@@ -142,9 +141,9 @@
       <w:r>
         <w:rPr>
           <w:rStyle w:val="Hyperlink.0"/>
-          <w:rFonts w:ascii="Gadugi" w:cs="Gadugi" w:hAnsi="Gadugi" w:eastAsia="Gadugi"/>
+          <w:rFonts w:ascii="Helvetica" w:cs="Helvetica" w:hAnsi="Helvetica" w:eastAsia="Helvetica"/>
           <w:color w:val="4f81bd"/>
-          <w:u w:val="none" w:color="4f81bd"/>
+          <w:u w:color="4f81bd"/>
           <w:lang w:val="en-US"/>
         </w:rPr>
         <w:instrText xml:space="preserve"> HYPERLINK "https://github.com/earthddx"</w:instrText>
@@ -152,9 +151,9 @@
       <w:r>
         <w:rPr>
           <w:rStyle w:val="Hyperlink.0"/>
-          <w:rFonts w:ascii="Gadugi" w:cs="Gadugi" w:hAnsi="Gadugi" w:eastAsia="Gadugi"/>
+          <w:rFonts w:ascii="Helvetica" w:cs="Helvetica" w:hAnsi="Helvetica" w:eastAsia="Helvetica"/>
           <w:color w:val="4f81bd"/>
-          <w:u w:val="none" w:color="4f81bd"/>
+          <w:u w:color="4f81bd"/>
           <w:lang w:val="en-US"/>
         </w:rPr>
         <w:fldChar w:fldCharType="separate" w:fldLock="0"/>
@@ -162,16 +161,18 @@
       <w:r>
         <w:rPr>
           <w:rStyle w:val="Hyperlink.0"/>
-          <w:rFonts w:ascii="Gadugi" w:cs="Gadugi" w:hAnsi="Gadugi" w:eastAsia="Gadugi"/>
+          <w:rFonts w:ascii="Helvetica" w:hAnsi="Helvetica"/>
           <w:color w:val="4f81bd"/>
-          <w:u w:val="none" w:color="4f81bd"/>
+          <w:u w:color="4f81bd"/>
           <w:rtl w:val="0"/>
           <w:lang w:val="en-US"/>
         </w:rPr>
         <w:t>https://github.com/earthddx</w:t>
       </w:r>
       <w:r>
-        <w:rPr/>
+        <w:rPr>
+          <w:rFonts w:ascii="Helvetica" w:cs="Helvetica" w:hAnsi="Helvetica" w:eastAsia="Helvetica"/>
+        </w:rPr>
         <w:fldChar w:fldCharType="end" w:fldLock="0"/>
       </w:r>
     </w:p>
@@ -180,14 +181,13 @@
         <w:pStyle w:val="Body A"/>
         <w:jc w:val="left"/>
         <w:rPr>
-          <w:rStyle w:val="None"/>
-          <w:rFonts w:ascii="Gadugi" w:cs="Gadugi" w:hAnsi="Gadugi" w:eastAsia="Gadugi"/>
-        </w:rPr>
-      </w:pPr>
-      <w:r>
-        <w:rPr>
-          <w:rStyle w:val="None"/>
-          <w:rFonts w:ascii="Gadugi" w:cs="Gadugi" w:hAnsi="Gadugi" w:eastAsia="Gadugi"/>
+          <w:rFonts w:ascii="Helvetica" w:cs="Helvetica" w:hAnsi="Helvetica" w:eastAsia="Helvetica"/>
+        </w:rPr>
+      </w:pPr>
+      <w:r>
+        <w:rPr>
+          <w:rStyle w:val="None"/>
+          <w:rFonts w:ascii="Helvetica" w:hAnsi="Helvetica"/>
           <w:rtl w:val="0"/>
           <w:lang w:val="nl-NL"/>
         </w:rPr>
@@ -196,9 +196,9 @@
       <w:r>
         <w:rPr>
           <w:rStyle w:val="Hyperlink.1"/>
-          <w:rFonts w:ascii="Gadugi" w:cs="Gadugi" w:hAnsi="Gadugi" w:eastAsia="Gadugi"/>
+          <w:rFonts w:ascii="Helvetica" w:cs="Helvetica" w:hAnsi="Helvetica" w:eastAsia="Helvetica"/>
           <w:color w:val="4f81bd"/>
-          <w:u w:val="none" w:color="4f81bd"/>
+          <w:u w:color="4f81bd"/>
           <w:lang w:val="de-DE"/>
         </w:rPr>
         <w:fldChar w:fldCharType="begin" w:fldLock="0"/>
@@ -206,9 +206,9 @@
       <w:r>
         <w:rPr>
           <w:rStyle w:val="Hyperlink.1"/>
-          <w:rFonts w:ascii="Gadugi" w:cs="Gadugi" w:hAnsi="Gadugi" w:eastAsia="Gadugi"/>
+          <w:rFonts w:ascii="Helvetica" w:cs="Helvetica" w:hAnsi="Helvetica" w:eastAsia="Helvetica"/>
           <w:color w:val="4f81bd"/>
-          <w:u w:val="none" w:color="4f81bd"/>
+          <w:u w:color="4f81bd"/>
           <w:lang w:val="de-DE"/>
         </w:rPr>
         <w:instrText xml:space="preserve"> HYPERLINK "https://www.linkedin.com/in/artem-murzo-660258b7"</w:instrText>
@@ -216,9 +216,9 @@
       <w:r>
         <w:rPr>
           <w:rStyle w:val="Hyperlink.1"/>
-          <w:rFonts w:ascii="Gadugi" w:cs="Gadugi" w:hAnsi="Gadugi" w:eastAsia="Gadugi"/>
+          <w:rFonts w:ascii="Helvetica" w:cs="Helvetica" w:hAnsi="Helvetica" w:eastAsia="Helvetica"/>
           <w:color w:val="4f81bd"/>
-          <w:u w:val="none" w:color="4f81bd"/>
+          <w:u w:color="4f81bd"/>
           <w:lang w:val="de-DE"/>
         </w:rPr>
         <w:fldChar w:fldCharType="separate" w:fldLock="0"/>
@@ -226,16 +226,18 @@
       <w:r>
         <w:rPr>
           <w:rStyle w:val="Hyperlink.1"/>
-          <w:rFonts w:ascii="Gadugi" w:cs="Gadugi" w:hAnsi="Gadugi" w:eastAsia="Gadugi"/>
+          <w:rFonts w:ascii="Helvetica" w:hAnsi="Helvetica"/>
           <w:color w:val="4f81bd"/>
-          <w:u w:val="none" w:color="4f81bd"/>
+          <w:u w:color="4f81bd"/>
           <w:rtl w:val="0"/>
           <w:lang w:val="de-DE"/>
         </w:rPr>
         <w:t>https://www.linkedin.com/in/artem-murzo-660258b7</w:t>
       </w:r>
       <w:r>
-        <w:rPr/>
+        <w:rPr>
+          <w:rFonts w:ascii="Helvetica" w:cs="Helvetica" w:hAnsi="Helvetica" w:eastAsia="Helvetica"/>
+        </w:rPr>
         <w:fldChar w:fldCharType="end" w:fldLock="0"/>
       </w:r>
     </w:p>
@@ -245,16 +247,15 @@
         <w:jc w:val="left"/>
         <w:rPr>
           <w:rStyle w:val="None"/>
-          <w:rFonts w:ascii="Gadugi" w:cs="Gadugi" w:hAnsi="Gadugi" w:eastAsia="Gadugi"/>
+          <w:rFonts w:ascii="Helvetica" w:cs="Helvetica" w:hAnsi="Helvetica" w:eastAsia="Helvetica"/>
           <w:color w:val="0000ff"/>
-          <w:u w:val="none" w:color="0000ff"/>
-          <w:lang w:val="en-US"/>
-        </w:rPr>
-      </w:pPr>
-      <w:r>
-        <w:rPr>
-          <w:rStyle w:val="None"/>
-          <w:rFonts w:ascii="Gadugi" w:cs="Gadugi" w:hAnsi="Gadugi" w:eastAsia="Gadugi"/>
+          <w:u w:color="0000ff"/>
+          <w:lang w:val="en-US"/>
+        </w:rPr>
+      </w:pPr>
+      <w:r>
+        <w:rPr>
+          <w:rFonts w:ascii="Helvetica" w:hAnsi="Helvetica"/>
           <w:rtl w:val="0"/>
           <w:lang w:val="en-US"/>
         </w:rPr>
@@ -262,40 +263,32 @@
       </w:r>
       <w:r>
         <w:rPr>
-          <w:rStyle w:val="Hyperlink.0"/>
-          <w:rFonts w:ascii="Gadugi" w:cs="Gadugi" w:hAnsi="Gadugi" w:eastAsia="Gadugi"/>
-          <w:color w:val="4f81bd"/>
-          <w:u w:val="none" w:color="4f81bd"/>
+          <w:rStyle w:val="Hyperlink.2"/>
+          <w:rFonts w:ascii="Helvetica" w:cs="Helvetica" w:hAnsi="Helvetica" w:eastAsia="Helvetica"/>
           <w:lang w:val="en-US"/>
         </w:rPr>
         <w:fldChar w:fldCharType="begin" w:fldLock="0"/>
       </w:r>
       <w:r>
         <w:rPr>
-          <w:rStyle w:val="Hyperlink.0"/>
-          <w:rFonts w:ascii="Gadugi" w:cs="Gadugi" w:hAnsi="Gadugi" w:eastAsia="Gadugi"/>
-          <w:color w:val="4f81bd"/>
-          <w:u w:val="none" w:color="4f81bd"/>
+          <w:rStyle w:val="Hyperlink.2"/>
+          <w:rFonts w:ascii="Helvetica" w:cs="Helvetica" w:hAnsi="Helvetica" w:eastAsia="Helvetica"/>
           <w:lang w:val="en-US"/>
         </w:rPr>
         <w:instrText xml:space="preserve"> HYPERLINK "https://earthddx.github.io"</w:instrText>
       </w:r>
       <w:r>
         <w:rPr>
-          <w:rStyle w:val="Hyperlink.0"/>
-          <w:rFonts w:ascii="Gadugi" w:cs="Gadugi" w:hAnsi="Gadugi" w:eastAsia="Gadugi"/>
-          <w:color w:val="4f81bd"/>
-          <w:u w:val="none" w:color="4f81bd"/>
+          <w:rStyle w:val="Hyperlink.2"/>
+          <w:rFonts w:ascii="Helvetica" w:cs="Helvetica" w:hAnsi="Helvetica" w:eastAsia="Helvetica"/>
           <w:lang w:val="en-US"/>
         </w:rPr>
         <w:fldChar w:fldCharType="separate" w:fldLock="0"/>
       </w:r>
       <w:r>
         <w:rPr>
-          <w:rStyle w:val="Hyperlink.0"/>
-          <w:rFonts w:ascii="Gadugi" w:cs="Gadugi" w:hAnsi="Gadugi" w:eastAsia="Gadugi"/>
-          <w:color w:val="4f81bd"/>
-          <w:u w:val="none" w:color="4f81bd"/>
+          <w:rStyle w:val="Hyperlink.2"/>
+          <w:rFonts w:ascii="Helvetica" w:hAnsi="Helvetica"/>
           <w:rtl w:val="0"/>
           <w:lang w:val="en-US"/>
         </w:rPr>
@@ -303,6 +296,7 @@
       </w:r>
       <w:r>
         <w:rPr>
+          <w:rFonts w:ascii="Helvetica" w:cs="Helvetica" w:hAnsi="Helvetica" w:eastAsia="Helvetica"/>
           <w:lang w:val="en-US"/>
         </w:rPr>
         <w:fldChar w:fldCharType="end" w:fldLock="0"/>
@@ -313,14 +307,12 @@
         <w:pStyle w:val="Body A"/>
         <w:jc w:val="left"/>
         <w:rPr>
-          <w:rStyle w:val="None"/>
-          <w:rFonts w:ascii="Gadugi" w:cs="Gadugi" w:hAnsi="Gadugi" w:eastAsia="Gadugi"/>
-        </w:rPr>
-      </w:pPr>
-      <w:r>
-        <w:rPr>
-          <w:rStyle w:val="None"/>
-          <w:rFonts w:ascii="Gadugi" w:cs="Gadugi" w:hAnsi="Gadugi" w:eastAsia="Gadugi"/>
+          <w:rFonts w:ascii="Helvetica" w:cs="Helvetica" w:hAnsi="Helvetica" w:eastAsia="Helvetica"/>
+        </w:rPr>
+      </w:pPr>
+      <w:r>
+        <w:rPr>
+          <w:rFonts w:ascii="Helvetica" w:hAnsi="Helvetica"/>
           <w:rtl w:val="0"/>
           <w:lang w:val="de-DE"/>
         </w:rPr>
@@ -329,7 +321,7 @@
       <w:r>
         <w:rPr>
           <w:rStyle w:val="None"/>
-          <w:rFonts w:ascii="Gadugi" w:cs="Gadugi" w:hAnsi="Gadugi" w:eastAsia="Gadugi"/>
+          <w:rFonts w:ascii="Helvetica" w:hAnsi="Helvetica"/>
           <w:b w:val="1"/>
           <w:bCs w:val="1"/>
           <w:rtl w:val="0"/>
@@ -343,15 +335,13 @@
         <w:pStyle w:val="Body A"/>
         <w:jc w:val="left"/>
         <w:rPr>
-          <w:rStyle w:val="None"/>
-          <w:rFonts w:ascii="Gadugi" w:cs="Gadugi" w:hAnsi="Gadugi" w:eastAsia="Gadugi"/>
+          <w:rFonts w:ascii="Helvetica" w:cs="Helvetica" w:hAnsi="Helvetica" w:eastAsia="Helvetica"/>
           <w:lang w:val="it-IT"/>
         </w:rPr>
       </w:pPr>
       <w:r>
         <w:rPr>
-          <w:rStyle w:val="None"/>
-          <w:rFonts w:ascii="Gadugi" w:cs="Gadugi" w:hAnsi="Gadugi" w:eastAsia="Gadugi"/>
+          <w:rFonts w:ascii="Helvetica" w:hAnsi="Helvetica"/>
           <w:rtl w:val="0"/>
           <w:lang w:val="it-IT"/>
         </w:rPr>
@@ -363,14 +353,12 @@
         <w:pStyle w:val="Body A"/>
         <w:jc w:val="left"/>
         <w:rPr>
-          <w:rStyle w:val="None"/>
-          <w:rFonts w:ascii="Gadugi" w:cs="Gadugi" w:hAnsi="Gadugi" w:eastAsia="Gadugi"/>
-        </w:rPr>
-      </w:pPr>
-      <w:r>
-        <w:rPr>
-          <w:rStyle w:val="None"/>
-          <w:rFonts w:ascii="Gadugi" w:cs="Gadugi" w:hAnsi="Gadugi" w:eastAsia="Gadugi"/>
+          <w:rFonts w:ascii="Helvetica" w:cs="Helvetica" w:hAnsi="Helvetica" w:eastAsia="Helvetica"/>
+        </w:rPr>
+      </w:pPr>
+      <w:r>
+        <w:rPr>
+          <w:rFonts w:ascii="Helvetica" w:hAnsi="Helvetica"/>
           <w:rtl w:val="0"/>
           <w:lang w:val="de-DE"/>
         </w:rPr>
@@ -382,16 +370,16 @@
         <w:pStyle w:val="Body A"/>
         <w:jc w:val="left"/>
         <w:rPr>
-          <w:rFonts w:ascii="Gadugi" w:cs="Gadugi" w:hAnsi="Gadugi" w:eastAsia="Gadugi"/>
-        </w:rPr>
-      </w:pPr>
-    </w:p>
-    <w:p>
-      <w:pPr>
-        <w:pStyle w:val="Body A"/>
-        <w:jc w:val="left"/>
-        <w:rPr>
-          <w:rFonts w:ascii="Gadugi" w:cs="Gadugi" w:hAnsi="Gadugi" w:eastAsia="Gadugi"/>
+          <w:rFonts w:ascii="Helvetica" w:cs="Helvetica" w:hAnsi="Helvetica" w:eastAsia="Helvetica"/>
+        </w:rPr>
+      </w:pPr>
+    </w:p>
+    <w:p>
+      <w:pPr>
+        <w:pStyle w:val="Body A"/>
+        <w:jc w:val="left"/>
+        <w:rPr>
+          <w:rFonts w:ascii="Helvetica" w:cs="Helvetica" w:hAnsi="Helvetica" w:eastAsia="Helvetica"/>
         </w:rPr>
       </w:pPr>
     </w:p>
@@ -406,15 +394,14 @@
         </w:pBdr>
         <w:jc w:val="left"/>
         <w:rPr>
-          <w:rStyle w:val="None"/>
-          <w:rFonts w:ascii="Gadugi" w:cs="Gadugi" w:hAnsi="Gadugi" w:eastAsia="Gadugi"/>
-          <w:lang w:val="en-US"/>
-        </w:rPr>
-      </w:pPr>
-      <w:r>
-        <w:rPr>
-          <w:rStyle w:val="None"/>
-          <w:rFonts w:ascii="Gadugi" w:cs="Gadugi" w:hAnsi="Gadugi" w:eastAsia="Gadugi"/>
+          <w:rFonts w:ascii="Helvetica" w:cs="Helvetica" w:hAnsi="Helvetica" w:eastAsia="Helvetica"/>
+          <w:lang w:val="en-US"/>
+        </w:rPr>
+      </w:pPr>
+      <w:r>
+        <w:rPr>
+          <w:rStyle w:val="None"/>
+          <w:rFonts w:ascii="Helvetica" w:hAnsi="Helvetica"/>
           <w:b w:val="1"/>
           <w:bCs w:val="1"/>
           <w:rtl w:val="0"/>
@@ -428,8 +415,7 @@
         <w:pStyle w:val="Body A"/>
         <w:widowControl w:val="0"/>
         <w:rPr>
-          <w:rStyle w:val="None"/>
-          <w:rFonts w:ascii="Gadugi" w:cs="Gadugi" w:hAnsi="Gadugi" w:eastAsia="Gadugi"/>
+          <w:rFonts w:ascii="Helvetica" w:cs="Helvetica" w:hAnsi="Helvetica" w:eastAsia="Helvetica"/>
           <w:shd w:val="clear" w:color="auto" w:fill="ffffff"/>
         </w:rPr>
       </w:pPr>
@@ -440,7 +426,7 @@
         <w:widowControl w:val="0"/>
         <w:rPr>
           <w:rStyle w:val="None"/>
-          <w:rFonts w:ascii="Gadugi" w:cs="Gadugi" w:hAnsi="Gadugi" w:eastAsia="Gadugi"/>
+          <w:rFonts w:ascii="Helvetica" w:cs="Helvetica" w:hAnsi="Helvetica" w:eastAsia="Helvetica"/>
           <w:color w:val="222222"/>
           <w:u w:color="222222"/>
           <w:shd w:val="clear" w:color="auto" w:fill="ffffff"/>
@@ -450,7 +436,7 @@
       <w:r>
         <w:rPr>
           <w:rStyle w:val="None"/>
-          <w:rFonts w:ascii="Gadugi" w:cs="Gadugi" w:hAnsi="Gadugi" w:eastAsia="Gadugi"/>
+          <w:rFonts w:ascii="Helvetica" w:hAnsi="Helvetica"/>
           <w:shd w:val="clear" w:color="auto" w:fill="ffffff"/>
           <w:rtl w:val="0"/>
           <w:lang w:val="en-US"/>
@@ -460,7 +446,7 @@
       <w:r>
         <w:rPr>
           <w:rStyle w:val="None"/>
-          <w:rFonts w:ascii="Gadugi" w:cs="Gadugi" w:hAnsi="Gadugi" w:eastAsia="Gadugi"/>
+          <w:rFonts w:ascii="Helvetica" w:hAnsi="Helvetica"/>
           <w:color w:val="222222"/>
           <w:u w:color="222222"/>
           <w:shd w:val="clear" w:color="auto" w:fill="ffffff"/>
@@ -476,14 +462,14 @@
         <w:widowControl w:val="0"/>
         <w:rPr>
           <w:rStyle w:val="None"/>
-          <w:rFonts w:ascii="Gadugi" w:cs="Gadugi" w:hAnsi="Gadugi" w:eastAsia="Gadugi"/>
+          <w:rFonts w:ascii="Helvetica" w:cs="Helvetica" w:hAnsi="Helvetica" w:eastAsia="Helvetica"/>
           <w:shd w:val="clear" w:color="auto" w:fill="ffffff"/>
         </w:rPr>
       </w:pPr>
       <w:r>
         <w:rPr>
           <w:rStyle w:val="None"/>
-          <w:rFonts w:ascii="Gadugi" w:cs="Gadugi" w:hAnsi="Gadugi" w:eastAsia="Gadugi"/>
+          <w:rFonts w:ascii="Helvetica" w:hAnsi="Helvetica"/>
           <w:shd w:val="clear" w:color="auto" w:fill="ffffff"/>
           <w:rtl w:val="0"/>
           <w:lang w:val="de-DE"/>
@@ -496,7 +482,7 @@
         <w:pStyle w:val="Body A"/>
         <w:widowControl w:val="0"/>
         <w:rPr>
-          <w:rFonts w:ascii="Gadugi" w:cs="Gadugi" w:hAnsi="Gadugi" w:eastAsia="Gadugi"/>
+          <w:rFonts w:ascii="Helvetica" w:cs="Helvetica" w:hAnsi="Helvetica" w:eastAsia="Helvetica"/>
         </w:rPr>
       </w:pPr>
     </w:p>
@@ -511,15 +497,14 @@
         </w:pBdr>
         <w:jc w:val="left"/>
         <w:rPr>
-          <w:rStyle w:val="None"/>
-          <w:rFonts w:ascii="Gadugi" w:cs="Gadugi" w:hAnsi="Gadugi" w:eastAsia="Gadugi"/>
+          <w:rFonts w:ascii="Helvetica" w:cs="Helvetica" w:hAnsi="Helvetica" w:eastAsia="Helvetica"/>
           <w:lang w:val="da-DK"/>
         </w:rPr>
       </w:pPr>
       <w:r>
         <w:rPr>
           <w:rStyle w:val="None"/>
-          <w:rFonts w:ascii="Gadugi" w:cs="Gadugi" w:hAnsi="Gadugi" w:eastAsia="Gadugi"/>
+          <w:rFonts w:ascii="Helvetica" w:hAnsi="Helvetica"/>
           <w:b w:val="1"/>
           <w:bCs w:val="1"/>
           <w:rtl w:val="0"/>
@@ -533,23 +518,23 @@
         <w:pStyle w:val="Body A"/>
         <w:jc w:val="left"/>
         <w:rPr>
-          <w:rFonts w:ascii="Gadugi" w:cs="Gadugi" w:hAnsi="Gadugi" w:eastAsia="Gadugi"/>
-        </w:rPr>
-      </w:pPr>
-    </w:p>
-    <w:p>
-      <w:pPr>
-        <w:pStyle w:val="Body A"/>
-        <w:jc w:val="left"/>
-        <w:rPr>
-          <w:rStyle w:val="None"/>
-          <w:rFonts w:ascii="Gadugi" w:cs="Gadugi" w:hAnsi="Gadugi" w:eastAsia="Gadugi"/>
-          <w:lang w:val="en-US"/>
-        </w:rPr>
-      </w:pPr>
-      <w:r>
-        <w:rPr>
-          <w:rStyle w:val="None"/>
+          <w:rFonts w:ascii="Helvetica" w:cs="Helvetica" w:hAnsi="Helvetica" w:eastAsia="Helvetica"/>
+        </w:rPr>
+      </w:pPr>
+    </w:p>
+    <w:p>
+      <w:pPr>
+        <w:pStyle w:val="Body A"/>
+        <w:jc w:val="left"/>
+        <w:rPr>
+          <w:rFonts w:ascii="Helvetica" w:cs="Helvetica" w:hAnsi="Helvetica" w:eastAsia="Helvetica"/>
+          <w:lang w:val="en-US"/>
+        </w:rPr>
+      </w:pPr>
+      <w:r>
+        <w:rPr>
+          <w:rStyle w:val="None"/>
+          <w:rFonts w:ascii="Helvetica" w:hAnsi="Helvetica" w:hint="default"/>
           <w:i w:val="1"/>
           <w:iCs w:val="1"/>
           <w:rtl w:val="0"/>
@@ -559,8 +544,7 @@
       </w:r>
       <w:r>
         <w:rPr>
-          <w:rStyle w:val="None"/>
-          <w:rFonts w:ascii="Gadugi" w:cs="Gadugi" w:hAnsi="Gadugi" w:eastAsia="Gadugi"/>
+          <w:rFonts w:ascii="Helvetica" w:hAnsi="Helvetica"/>
           <w:rtl w:val="0"/>
           <w:lang w:val="en-US"/>
         </w:rPr>
@@ -572,13 +556,13 @@
         <w:pStyle w:val="Body A"/>
         <w:jc w:val="left"/>
         <w:rPr>
-          <w:rStyle w:val="None"/>
-          <w:rFonts w:ascii="Gadugi" w:cs="Gadugi" w:hAnsi="Gadugi" w:eastAsia="Gadugi"/>
-        </w:rPr>
-      </w:pPr>
-      <w:r>
-        <w:rPr>
-          <w:rStyle w:val="None"/>
+          <w:rFonts w:ascii="Helvetica" w:cs="Helvetica" w:hAnsi="Helvetica" w:eastAsia="Helvetica"/>
+        </w:rPr>
+      </w:pPr>
+      <w:r>
+        <w:rPr>
+          <w:rStyle w:val="None"/>
+          <w:rFonts w:ascii="Helvetica" w:hAnsi="Helvetica" w:hint="default"/>
           <w:i w:val="1"/>
           <w:iCs w:val="1"/>
           <w:rtl w:val="0"/>
@@ -589,7 +573,7 @@
       <w:r>
         <w:rPr>
           <w:rStyle w:val="None"/>
-          <w:rFonts w:ascii="Gadugi" w:cs="Gadugi" w:hAnsi="Gadugi" w:eastAsia="Gadugi"/>
+          <w:rFonts w:ascii="Helvetica" w:hAnsi="Helvetica"/>
           <w:rtl w:val="0"/>
           <w:lang w:val="de-DE"/>
         </w:rPr>
@@ -598,6 +582,7 @@
       <w:r>
         <w:rPr>
           <w:rStyle w:val="None"/>
+          <w:rFonts w:ascii="Helvetica" w:hAnsi="Helvetica" w:hint="default"/>
           <w:i w:val="1"/>
           <w:iCs w:val="1"/>
           <w:rtl w:val="0"/>
@@ -608,7 +593,7 @@
       <w:r>
         <w:rPr>
           <w:rStyle w:val="None"/>
-          <w:rFonts w:ascii="Gadugi" w:cs="Gadugi" w:hAnsi="Gadugi" w:eastAsia="Gadugi"/>
+          <w:rFonts w:ascii="Helvetica" w:hAnsi="Helvetica"/>
           <w:rtl w:val="0"/>
           <w:lang w:val="de-DE"/>
         </w:rPr>
@@ -617,7 +602,7 @@
       <w:r>
         <w:rPr>
           <w:rStyle w:val="None"/>
-          <w:rFonts w:ascii="Gadugi" w:cs="Gadugi" w:hAnsi="Gadugi" w:eastAsia="Gadugi"/>
+          <w:rFonts w:ascii="Helvetica" w:hAnsi="Helvetica"/>
           <w:rtl w:val="0"/>
           <w:lang w:val="en-US"/>
         </w:rPr>
@@ -629,13 +614,13 @@
         <w:pStyle w:val="Body A"/>
         <w:jc w:val="left"/>
         <w:rPr>
-          <w:rStyle w:val="None"/>
-          <w:rFonts w:ascii="Gadugi" w:cs="Gadugi" w:hAnsi="Gadugi" w:eastAsia="Gadugi"/>
-        </w:rPr>
-      </w:pPr>
-      <w:r>
-        <w:rPr>
-          <w:rStyle w:val="None"/>
+          <w:rFonts w:ascii="Helvetica" w:cs="Helvetica" w:hAnsi="Helvetica" w:eastAsia="Helvetica"/>
+        </w:rPr>
+      </w:pPr>
+      <w:r>
+        <w:rPr>
+          <w:rStyle w:val="None"/>
+          <w:rFonts w:ascii="Helvetica" w:hAnsi="Helvetica" w:hint="default"/>
           <w:i w:val="1"/>
           <w:iCs w:val="1"/>
           <w:rtl w:val="0"/>
@@ -646,7 +631,7 @@
       <w:r>
         <w:rPr>
           <w:rStyle w:val="None"/>
-          <w:rFonts w:ascii="Gadugi" w:cs="Gadugi" w:hAnsi="Gadugi" w:eastAsia="Gadugi"/>
+          <w:rFonts w:ascii="Helvetica" w:hAnsi="Helvetica"/>
           <w:rtl w:val="0"/>
           <w:lang w:val="de-DE"/>
         </w:rPr>
@@ -655,6 +640,7 @@
       <w:r>
         <w:rPr>
           <w:rStyle w:val="None"/>
+          <w:rFonts w:ascii="Helvetica" w:hAnsi="Helvetica" w:hint="default"/>
           <w:i w:val="1"/>
           <w:iCs w:val="1"/>
           <w:rtl w:val="0"/>
@@ -665,7 +651,7 @@
       <w:r>
         <w:rPr>
           <w:rStyle w:val="None"/>
-          <w:rFonts w:ascii="Gadugi" w:cs="Gadugi" w:hAnsi="Gadugi" w:eastAsia="Gadugi"/>
+          <w:rFonts w:ascii="Helvetica" w:hAnsi="Helvetica"/>
           <w:rtl w:val="0"/>
           <w:lang w:val="en-US"/>
         </w:rPr>
@@ -674,6 +660,7 @@
       <w:r>
         <w:rPr>
           <w:rStyle w:val="None"/>
+          <w:rFonts w:ascii="Helvetica" w:hAnsi="Helvetica" w:hint="default"/>
           <w:i w:val="1"/>
           <w:iCs w:val="1"/>
           <w:rtl w:val="0"/>
@@ -684,7 +671,7 @@
       <w:r>
         <w:rPr>
           <w:rStyle w:val="None"/>
-          <w:rFonts w:ascii="Gadugi" w:cs="Gadugi" w:hAnsi="Gadugi" w:eastAsia="Gadugi"/>
+          <w:rFonts w:ascii="Helvetica" w:hAnsi="Helvetica"/>
           <w:rtl w:val="0"/>
           <w:lang w:val="es-ES_tradnl"/>
         </w:rPr>
@@ -693,6 +680,7 @@
       <w:r>
         <w:rPr>
           <w:rStyle w:val="None"/>
+          <w:rFonts w:ascii="Helvetica" w:hAnsi="Helvetica" w:hint="default"/>
           <w:i w:val="1"/>
           <w:iCs w:val="1"/>
           <w:rtl w:val="0"/>
@@ -703,7 +691,7 @@
       <w:r>
         <w:rPr>
           <w:rStyle w:val="None"/>
-          <w:rFonts w:ascii="Gadugi" w:cs="Gadugi" w:hAnsi="Gadugi" w:eastAsia="Gadugi"/>
+          <w:rFonts w:ascii="Helvetica" w:hAnsi="Helvetica"/>
           <w:rtl w:val="0"/>
           <w:lang w:val="en-US"/>
         </w:rPr>
@@ -712,6 +700,7 @@
       <w:r>
         <w:rPr>
           <w:rStyle w:val="None"/>
+          <w:rFonts w:ascii="Helvetica" w:hAnsi="Helvetica" w:hint="default"/>
           <w:i w:val="1"/>
           <w:iCs w:val="1"/>
           <w:rtl w:val="0"/>
@@ -722,7 +711,7 @@
       <w:r>
         <w:rPr>
           <w:rStyle w:val="None"/>
-          <w:rFonts w:ascii="Gadugi" w:cs="Gadugi" w:hAnsi="Gadugi" w:eastAsia="Gadugi"/>
+          <w:rFonts w:ascii="Helvetica" w:hAnsi="Helvetica"/>
           <w:rtl w:val="0"/>
           <w:lang w:val="en-US"/>
         </w:rPr>
@@ -734,14 +723,14 @@
         <w:pStyle w:val="Body A"/>
         <w:jc w:val="left"/>
         <w:rPr>
-          <w:rStyle w:val="None"/>
-          <w:rFonts w:ascii="Gadugi" w:cs="Gadugi" w:hAnsi="Gadugi" w:eastAsia="Gadugi"/>
-          <w:lang w:val="en-US"/>
-        </w:rPr>
-      </w:pPr>
-      <w:r>
-        <w:rPr>
-          <w:rStyle w:val="None"/>
+          <w:rFonts w:ascii="Helvetica" w:cs="Helvetica" w:hAnsi="Helvetica" w:eastAsia="Helvetica"/>
+          <w:lang w:val="en-US"/>
+        </w:rPr>
+      </w:pPr>
+      <w:r>
+        <w:rPr>
+          <w:rStyle w:val="None"/>
+          <w:rFonts w:ascii="Helvetica" w:hAnsi="Helvetica" w:hint="default"/>
           <w:i w:val="1"/>
           <w:iCs w:val="1"/>
           <w:rtl w:val="0"/>
@@ -751,8 +740,7 @@
       </w:r>
       <w:r>
         <w:rPr>
-          <w:rStyle w:val="None"/>
-          <w:rFonts w:ascii="Gadugi" w:cs="Gadugi" w:hAnsi="Gadugi" w:eastAsia="Gadugi"/>
+          <w:rFonts w:ascii="Helvetica" w:hAnsi="Helvetica"/>
           <w:rtl w:val="0"/>
           <w:lang w:val="en-US"/>
         </w:rPr>
@@ -761,6 +749,7 @@
       <w:r>
         <w:rPr>
           <w:rStyle w:val="None"/>
+          <w:rFonts w:ascii="Helvetica" w:hAnsi="Helvetica" w:hint="default"/>
           <w:i w:val="1"/>
           <w:iCs w:val="1"/>
           <w:rtl w:val="0"/>
@@ -770,8 +759,7 @@
       </w:r>
       <w:r>
         <w:rPr>
-          <w:rStyle w:val="None"/>
-          <w:rFonts w:ascii="Gadugi" w:cs="Gadugi" w:hAnsi="Gadugi" w:eastAsia="Gadugi"/>
+          <w:rFonts w:ascii="Helvetica" w:hAnsi="Helvetica"/>
           <w:rtl w:val="0"/>
           <w:lang w:val="en-US"/>
         </w:rPr>
@@ -783,14 +771,14 @@
         <w:pStyle w:val="Body A"/>
         <w:jc w:val="left"/>
         <w:rPr>
-          <w:rStyle w:val="None"/>
-          <w:rFonts w:ascii="Gadugi" w:cs="Gadugi" w:hAnsi="Gadugi" w:eastAsia="Gadugi"/>
-          <w:lang w:val="en-US"/>
-        </w:rPr>
-      </w:pPr>
-      <w:r>
-        <w:rPr>
-          <w:rStyle w:val="None"/>
+          <w:rFonts w:ascii="Helvetica" w:cs="Helvetica" w:hAnsi="Helvetica" w:eastAsia="Helvetica"/>
+          <w:lang w:val="en-US"/>
+        </w:rPr>
+      </w:pPr>
+      <w:r>
+        <w:rPr>
+          <w:rStyle w:val="None"/>
+          <w:rFonts w:ascii="Helvetica" w:hAnsi="Helvetica" w:hint="default"/>
           <w:i w:val="1"/>
           <w:iCs w:val="1"/>
           <w:rtl w:val="0"/>
@@ -800,8 +788,7 @@
       </w:r>
       <w:r>
         <w:rPr>
-          <w:rStyle w:val="None"/>
-          <w:rFonts w:ascii="Gadugi" w:cs="Gadugi" w:hAnsi="Gadugi" w:eastAsia="Gadugi"/>
+          <w:rFonts w:ascii="Helvetica" w:hAnsi="Helvetica"/>
           <w:rtl w:val="0"/>
           <w:lang w:val="en-US"/>
         </w:rPr>
@@ -813,13 +800,13 @@
         <w:pStyle w:val="Body A"/>
         <w:jc w:val="left"/>
         <w:rPr>
-          <w:rStyle w:val="None"/>
-          <w:rFonts w:ascii="Gadugi" w:cs="Gadugi" w:hAnsi="Gadugi" w:eastAsia="Gadugi"/>
-        </w:rPr>
-      </w:pPr>
-      <w:r>
-        <w:rPr>
-          <w:rStyle w:val="None"/>
+          <w:rFonts w:ascii="Helvetica" w:cs="Helvetica" w:hAnsi="Helvetica" w:eastAsia="Helvetica"/>
+        </w:rPr>
+      </w:pPr>
+      <w:r>
+        <w:rPr>
+          <w:rStyle w:val="None"/>
+          <w:rFonts w:ascii="Helvetica" w:hAnsi="Helvetica" w:hint="default"/>
           <w:i w:val="1"/>
           <w:iCs w:val="1"/>
           <w:rtl w:val="0"/>
@@ -830,7 +817,7 @@
       <w:r>
         <w:rPr>
           <w:rStyle w:val="None"/>
-          <w:rFonts w:ascii="Gadugi" w:cs="Gadugi" w:hAnsi="Gadugi" w:eastAsia="Gadugi"/>
+          <w:rFonts w:ascii="Helvetica" w:hAnsi="Helvetica"/>
           <w:rtl w:val="0"/>
           <w:lang w:val="en-US"/>
         </w:rPr>
@@ -839,6 +826,7 @@
       <w:r>
         <w:rPr>
           <w:rStyle w:val="None"/>
+          <w:rFonts w:ascii="Helvetica" w:hAnsi="Helvetica"/>
           <w:rtl w:val="0"/>
           <w:lang w:val="de-DE"/>
         </w:rPr>
@@ -847,6 +835,7 @@
       <w:r>
         <w:rPr>
           <w:rStyle w:val="None"/>
+          <w:rFonts w:ascii="Helvetica" w:hAnsi="Helvetica" w:hint="default"/>
           <w:i w:val="1"/>
           <w:iCs w:val="1"/>
           <w:rtl w:val="0"/>
@@ -857,7 +846,7 @@
       <w:r>
         <w:rPr>
           <w:rStyle w:val="None"/>
-          <w:rFonts w:ascii="Gadugi" w:cs="Gadugi" w:hAnsi="Gadugi" w:eastAsia="Gadugi"/>
+          <w:rFonts w:ascii="Helvetica" w:hAnsi="Helvetica"/>
           <w:rtl w:val="0"/>
           <w:lang w:val="en-US"/>
         </w:rPr>
@@ -869,14 +858,13 @@
         <w:pStyle w:val="Body A"/>
         <w:jc w:val="left"/>
         <w:rPr>
-          <w:rStyle w:val="None"/>
-          <w:rFonts w:ascii="Gadugi" w:cs="Gadugi" w:hAnsi="Gadugi" w:eastAsia="Gadugi"/>
-        </w:rPr>
-      </w:pPr>
-      <w:r>
-        <w:rPr>
-          <w:rStyle w:val="None"/>
-          <w:rFonts w:ascii="Gadugi" w:cs="Gadugi" w:hAnsi="Gadugi" w:eastAsia="Gadugi"/>
+          <w:rFonts w:ascii="Helvetica" w:cs="Helvetica" w:hAnsi="Helvetica" w:eastAsia="Helvetica"/>
+        </w:rPr>
+      </w:pPr>
+      <w:r>
+        <w:rPr>
+          <w:rStyle w:val="None"/>
+          <w:rFonts w:ascii="Helvetica" w:hAnsi="Helvetica"/>
           <w:rtl w:val="0"/>
           <w:lang w:val="en-US"/>
         </w:rPr>
@@ -885,7 +873,7 @@
       <w:r>
         <w:rPr>
           <w:rStyle w:val="None"/>
-          <w:rFonts w:ascii="Gadugi" w:cs="Gadugi" w:hAnsi="Gadugi" w:eastAsia="Gadugi"/>
+          <w:rFonts w:ascii="Helvetica" w:hAnsi="Helvetica"/>
           <w:rtl w:val="0"/>
           <w:lang w:val="fr-FR"/>
         </w:rPr>
@@ -897,15 +885,13 @@
         <w:pStyle w:val="Body A"/>
         <w:jc w:val="left"/>
         <w:rPr>
-          <w:rStyle w:val="None"/>
-          <w:rFonts w:ascii="Gadugi" w:cs="Gadugi" w:hAnsi="Gadugi" w:eastAsia="Gadugi"/>
-          <w:lang w:val="en-US"/>
-        </w:rPr>
-      </w:pPr>
-      <w:r>
-        <w:rPr>
-          <w:rStyle w:val="None"/>
-          <w:rFonts w:ascii="Gadugi" w:cs="Gadugi" w:hAnsi="Gadugi" w:eastAsia="Gadugi"/>
+          <w:rFonts w:ascii="Helvetica" w:cs="Helvetica" w:hAnsi="Helvetica" w:eastAsia="Helvetica"/>
+          <w:lang w:val="en-US"/>
+        </w:rPr>
+      </w:pPr>
+      <w:r>
+        <w:rPr>
+          <w:rFonts w:ascii="Helvetica" w:hAnsi="Helvetica"/>
           <w:rtl w:val="0"/>
           <w:lang w:val="en-US"/>
         </w:rPr>
@@ -917,16 +903,16 @@
         <w:pStyle w:val="Body A"/>
         <w:jc w:val="left"/>
         <w:rPr>
-          <w:rFonts w:ascii="Gadugi" w:cs="Gadugi" w:hAnsi="Gadugi" w:eastAsia="Gadugi"/>
-        </w:rPr>
-      </w:pPr>
-    </w:p>
-    <w:p>
-      <w:pPr>
-        <w:pStyle w:val="Body A"/>
-        <w:jc w:val="left"/>
-        <w:rPr>
-          <w:rFonts w:ascii="Gadugi" w:cs="Gadugi" w:hAnsi="Gadugi" w:eastAsia="Gadugi"/>
+          <w:rFonts w:ascii="Helvetica" w:cs="Helvetica" w:hAnsi="Helvetica" w:eastAsia="Helvetica"/>
+        </w:rPr>
+      </w:pPr>
+    </w:p>
+    <w:p>
+      <w:pPr>
+        <w:pStyle w:val="Body A"/>
+        <w:jc w:val="left"/>
+        <w:rPr>
+          <w:rFonts w:ascii="Helvetica" w:cs="Helvetica" w:hAnsi="Helvetica" w:eastAsia="Helvetica"/>
         </w:rPr>
       </w:pPr>
     </w:p>
@@ -944,14 +930,13 @@
         </w:tabs>
         <w:jc w:val="left"/>
         <w:rPr>
-          <w:rStyle w:val="None"/>
-          <w:rFonts w:ascii="Gadugi" w:cs="Gadugi" w:hAnsi="Gadugi" w:eastAsia="Gadugi"/>
-        </w:rPr>
-      </w:pPr>
-      <w:r>
-        <w:rPr>
-          <w:rStyle w:val="None"/>
-          <w:rFonts w:ascii="Gadugi" w:cs="Gadugi" w:hAnsi="Gadugi" w:eastAsia="Gadugi"/>
+          <w:rFonts w:ascii="Helvetica" w:cs="Helvetica" w:hAnsi="Helvetica" w:eastAsia="Helvetica"/>
+        </w:rPr>
+      </w:pPr>
+      <w:r>
+        <w:rPr>
+          <w:rStyle w:val="None"/>
+          <w:rFonts w:ascii="Helvetica" w:hAnsi="Helvetica"/>
           <w:b w:val="1"/>
           <w:bCs w:val="1"/>
           <w:rtl w:val="0"/>
@@ -966,7 +951,7 @@
         <w:ind w:left="720" w:firstLine="0"/>
         <w:jc w:val="left"/>
         <w:rPr>
-          <w:rFonts w:ascii="Gadugi" w:cs="Gadugi" w:hAnsi="Gadugi" w:eastAsia="Gadugi"/>
+          <w:rFonts w:ascii="Helvetica" w:cs="Helvetica" w:hAnsi="Helvetica" w:eastAsia="Helvetica"/>
         </w:rPr>
       </w:pPr>
     </w:p>
@@ -981,15 +966,15 @@
         <w:ind w:right="0"/>
         <w:jc w:val="left"/>
         <w:rPr>
-          <w:rFonts w:ascii="Gadugi" w:cs="Gadugi" w:hAnsi="Gadugi" w:eastAsia="Gadugi"/>
-          <w:rtl w:val="0"/>
-          <w:lang w:val="en-US"/>
-        </w:rPr>
-      </w:pPr>
-      <w:r>
-        <w:rPr>
-          <w:rStyle w:val="None"/>
-          <w:rFonts w:ascii="Gadugi" w:cs="Gadugi" w:hAnsi="Gadugi" w:eastAsia="Gadugi"/>
+          <w:rFonts w:ascii="Helvetica" w:hAnsi="Helvetica"/>
+          <w:rtl w:val="0"/>
+          <w:lang w:val="en-US"/>
+        </w:rPr>
+      </w:pPr>
+      <w:r>
+        <w:rPr>
+          <w:rStyle w:val="None"/>
+          <w:rFonts w:ascii="Helvetica" w:hAnsi="Helvetica"/>
           <w:b w:val="1"/>
           <w:bCs w:val="1"/>
           <w:rtl w:val="0"/>
@@ -1000,7 +985,7 @@
       <w:r>
         <w:rPr>
           <w:rStyle w:val="None"/>
-          <w:rFonts w:ascii="Gadugi" w:cs="Gadugi" w:hAnsi="Gadugi" w:eastAsia="Gadugi"/>
+          <w:rFonts w:ascii="Helvetica" w:hAnsi="Helvetica"/>
           <w:rtl w:val="0"/>
           <w:lang w:val="de-DE"/>
         </w:rPr>
@@ -1009,7 +994,7 @@
       <w:r>
         <w:rPr>
           <w:rStyle w:val="None"/>
-          <w:rFonts w:ascii="Gadugi" w:cs="Gadugi" w:hAnsi="Gadugi" w:eastAsia="Gadugi"/>
+          <w:rFonts w:ascii="Helvetica" w:hAnsi="Helvetica"/>
           <w:i w:val="1"/>
           <w:iCs w:val="1"/>
           <w:rtl w:val="0"/>
@@ -1020,7 +1005,7 @@
       <w:r>
         <w:rPr>
           <w:rStyle w:val="None"/>
-          <w:rFonts w:ascii="Gadugi" w:cs="Gadugi" w:hAnsi="Gadugi" w:eastAsia="Gadugi" w:hint="default"/>
+          <w:rFonts w:ascii="Helvetica" w:hAnsi="Helvetica" w:hint="default"/>
           <w:i w:val="1"/>
           <w:iCs w:val="1"/>
           <w:rtl w:val="0"/>
@@ -1031,7 +1016,7 @@
       <w:r>
         <w:rPr>
           <w:rStyle w:val="None"/>
-          <w:rFonts w:ascii="Gadugi" w:cs="Gadugi" w:hAnsi="Gadugi" w:eastAsia="Gadugi"/>
+          <w:rFonts w:ascii="Helvetica" w:hAnsi="Helvetica"/>
           <w:i w:val="1"/>
           <w:iCs w:val="1"/>
           <w:rtl w:val="0"/>
@@ -1042,7 +1027,7 @@
       <w:r>
         <w:rPr>
           <w:rStyle w:val="None"/>
-          <w:rFonts w:ascii="Gadugi" w:cs="Gadugi" w:hAnsi="Gadugi" w:eastAsia="Gadugi" w:hint="default"/>
+          <w:rFonts w:ascii="Helvetica" w:hAnsi="Helvetica" w:hint="default"/>
           <w:i w:val="1"/>
           <w:iCs w:val="1"/>
           <w:rtl w:val="0"/>
@@ -1053,7 +1038,7 @@
       <w:r>
         <w:rPr>
           <w:rStyle w:val="None"/>
-          <w:rFonts w:ascii="Gadugi" w:cs="Gadugi" w:hAnsi="Gadugi" w:eastAsia="Gadugi"/>
+          <w:rFonts w:ascii="Helvetica" w:hAnsi="Helvetica"/>
           <w:color w:val="222222"/>
           <w:u w:color="222222"/>
           <w:shd w:val="clear" w:color="auto" w:fill="ffffff"/>
@@ -1065,7 +1050,7 @@
       <w:r>
         <w:rPr>
           <w:rStyle w:val="None"/>
-          <w:rFonts w:ascii="Gadugi" w:cs="Gadugi" w:hAnsi="Gadugi" w:eastAsia="Gadugi"/>
+          <w:rFonts w:ascii="Helvetica" w:hAnsi="Helvetica"/>
           <w:i w:val="1"/>
           <w:iCs w:val="1"/>
           <w:rtl w:val="0"/>
@@ -1080,14 +1065,13 @@
         <w:ind w:left="720" w:firstLine="0"/>
         <w:jc w:val="left"/>
         <w:rPr>
-          <w:rStyle w:val="None"/>
-          <w:rFonts w:ascii="Gadugi" w:cs="Gadugi" w:hAnsi="Gadugi" w:eastAsia="Gadugi"/>
-        </w:rPr>
-      </w:pPr>
-      <w:r>
-        <w:rPr>
-          <w:rStyle w:val="None"/>
-          <w:rFonts w:ascii="Gadugi" w:cs="Gadugi" w:hAnsi="Gadugi" w:eastAsia="Gadugi"/>
+          <w:rFonts w:ascii="Helvetica" w:cs="Helvetica" w:hAnsi="Helvetica" w:eastAsia="Helvetica"/>
+        </w:rPr>
+      </w:pPr>
+      <w:r>
+        <w:rPr>
+          <w:rStyle w:val="None"/>
+          <w:rFonts w:ascii="Helvetica" w:hAnsi="Helvetica"/>
           <w:rtl w:val="0"/>
           <w:lang w:val="fr-FR"/>
         </w:rPr>
@@ -1096,9 +1080,9 @@
       <w:r>
         <w:rPr>
           <w:rStyle w:val="Hyperlink.0"/>
-          <w:rFonts w:ascii="Gadugi" w:cs="Gadugi" w:hAnsi="Gadugi" w:eastAsia="Gadugi"/>
+          <w:rFonts w:ascii="Helvetica" w:cs="Helvetica" w:hAnsi="Helvetica" w:eastAsia="Helvetica"/>
           <w:color w:val="4f81bd"/>
-          <w:u w:val="none" w:color="4f81bd"/>
+          <w:u w:color="4f81bd"/>
           <w:lang w:val="en-US"/>
         </w:rPr>
         <w:fldChar w:fldCharType="begin" w:fldLock="0"/>
@@ -1106,9 +1090,9 @@
       <w:r>
         <w:rPr>
           <w:rStyle w:val="Hyperlink.0"/>
-          <w:rFonts w:ascii="Gadugi" w:cs="Gadugi" w:hAnsi="Gadugi" w:eastAsia="Gadugi"/>
+          <w:rFonts w:ascii="Helvetica" w:cs="Helvetica" w:hAnsi="Helvetica" w:eastAsia="Helvetica"/>
           <w:color w:val="4f81bd"/>
-          <w:u w:val="none" w:color="4f81bd"/>
+          <w:u w:color="4f81bd"/>
           <w:lang w:val="en-US"/>
         </w:rPr>
         <w:instrText xml:space="preserve"> HYPERLINK "https://earthddx-weather-app.glitch.me/"</w:instrText>
@@ -1116,9 +1100,9 @@
       <w:r>
         <w:rPr>
           <w:rStyle w:val="Hyperlink.0"/>
-          <w:rFonts w:ascii="Gadugi" w:cs="Gadugi" w:hAnsi="Gadugi" w:eastAsia="Gadugi"/>
+          <w:rFonts w:ascii="Helvetica" w:cs="Helvetica" w:hAnsi="Helvetica" w:eastAsia="Helvetica"/>
           <w:color w:val="4f81bd"/>
-          <w:u w:val="none" w:color="4f81bd"/>
+          <w:u w:color="4f81bd"/>
           <w:lang w:val="en-US"/>
         </w:rPr>
         <w:fldChar w:fldCharType="separate" w:fldLock="0"/>
@@ -1126,16 +1110,18 @@
       <w:r>
         <w:rPr>
           <w:rStyle w:val="Hyperlink.0"/>
-          <w:rFonts w:ascii="Gadugi" w:cs="Gadugi" w:hAnsi="Gadugi" w:eastAsia="Gadugi"/>
+          <w:rFonts w:ascii="Helvetica" w:hAnsi="Helvetica"/>
           <w:color w:val="4f81bd"/>
-          <w:u w:val="none" w:color="4f81bd"/>
+          <w:u w:color="4f81bd"/>
           <w:rtl w:val="0"/>
           <w:lang w:val="en-US"/>
         </w:rPr>
         <w:t>https://earthddx-weather-app.glitch.me/</w:t>
       </w:r>
       <w:r>
-        <w:rPr/>
+        <w:rPr>
+          <w:rFonts w:ascii="Helvetica" w:cs="Helvetica" w:hAnsi="Helvetica" w:eastAsia="Helvetica"/>
+        </w:rPr>
         <w:fldChar w:fldCharType="end" w:fldLock="0"/>
       </w:r>
     </w:p>
@@ -1145,15 +1131,13 @@
         <w:ind w:left="720" w:firstLine="0"/>
         <w:jc w:val="left"/>
         <w:rPr>
-          <w:rStyle w:val="None"/>
-          <w:rFonts w:ascii="Gadugi" w:cs="Gadugi" w:hAnsi="Gadugi" w:eastAsia="Gadugi"/>
-          <w:lang w:val="en-US"/>
-        </w:rPr>
-      </w:pPr>
-      <w:r>
-        <w:rPr>
-          <w:rStyle w:val="None"/>
-          <w:rFonts w:ascii="Gadugi" w:cs="Gadugi" w:hAnsi="Gadugi" w:eastAsia="Gadugi"/>
+          <w:rFonts w:ascii="Helvetica" w:cs="Helvetica" w:hAnsi="Helvetica" w:eastAsia="Helvetica"/>
+          <w:lang w:val="en-US"/>
+        </w:rPr>
+      </w:pPr>
+      <w:r>
+        <w:rPr>
+          <w:rFonts w:ascii="Helvetica" w:hAnsi="Helvetica"/>
           <w:rtl w:val="0"/>
           <w:lang w:val="en-US"/>
         </w:rPr>
@@ -1161,40 +1145,32 @@
       </w:r>
       <w:r>
         <w:rPr>
-          <w:rStyle w:val="Hyperlink.0"/>
-          <w:rFonts w:ascii="Gadugi" w:cs="Gadugi" w:hAnsi="Gadugi" w:eastAsia="Gadugi"/>
-          <w:color w:val="4f81bd"/>
-          <w:u w:val="none" w:color="4f81bd"/>
+          <w:rStyle w:val="Hyperlink.2"/>
+          <w:rFonts w:ascii="Helvetica" w:cs="Helvetica" w:hAnsi="Helvetica" w:eastAsia="Helvetica"/>
           <w:lang w:val="en-US"/>
         </w:rPr>
         <w:fldChar w:fldCharType="begin" w:fldLock="0"/>
       </w:r>
       <w:r>
         <w:rPr>
-          <w:rStyle w:val="Hyperlink.0"/>
-          <w:rFonts w:ascii="Gadugi" w:cs="Gadugi" w:hAnsi="Gadugi" w:eastAsia="Gadugi"/>
-          <w:color w:val="4f81bd"/>
-          <w:u w:val="none" w:color="4f81bd"/>
-          <w:lang w:val="en-US"/>
-        </w:rPr>
-        <w:instrText xml:space="preserve"> HYPERLINK "https://glitch.com/edit/%23!/earthddx-weather-app?path=public/app.js:1:0"</w:instrText>
-      </w:r>
-      <w:r>
-        <w:rPr>
-          <w:rStyle w:val="Hyperlink.0"/>
-          <w:rFonts w:ascii="Gadugi" w:cs="Gadugi" w:hAnsi="Gadugi" w:eastAsia="Gadugi"/>
-          <w:color w:val="4f81bd"/>
-          <w:u w:val="none" w:color="4f81bd"/>
+          <w:rStyle w:val="Hyperlink.2"/>
+          <w:rFonts w:ascii="Helvetica" w:cs="Helvetica" w:hAnsi="Helvetica" w:eastAsia="Helvetica"/>
+          <w:lang w:val="en-US"/>
+        </w:rPr>
+        <w:instrText xml:space="preserve"> HYPERLINK "https://glitch.com/edit/%2523!/earthddx-weather-app?path=public/app.js:1:0"</w:instrText>
+      </w:r>
+      <w:r>
+        <w:rPr>
+          <w:rStyle w:val="Hyperlink.2"/>
+          <w:rFonts w:ascii="Helvetica" w:cs="Helvetica" w:hAnsi="Helvetica" w:eastAsia="Helvetica"/>
           <w:lang w:val="en-US"/>
         </w:rPr>
         <w:fldChar w:fldCharType="separate" w:fldLock="0"/>
       </w:r>
       <w:r>
         <w:rPr>
-          <w:rStyle w:val="Hyperlink.0"/>
-          <w:rFonts w:ascii="Gadugi" w:cs="Gadugi" w:hAnsi="Gadugi" w:eastAsia="Gadugi"/>
-          <w:color w:val="4f81bd"/>
-          <w:u w:val="none" w:color="4f81bd"/>
+          <w:rStyle w:val="Hyperlink.2"/>
+          <w:rFonts w:ascii="Helvetica" w:hAnsi="Helvetica"/>
           <w:rtl w:val="0"/>
           <w:lang w:val="en-US"/>
         </w:rPr>
@@ -1202,6 +1178,7 @@
       </w:r>
       <w:r>
         <w:rPr>
+          <w:rFonts w:ascii="Helvetica" w:cs="Helvetica" w:hAnsi="Helvetica" w:eastAsia="Helvetica"/>
           <w:lang w:val="en-US"/>
         </w:rPr>
         <w:fldChar w:fldCharType="end" w:fldLock="0"/>
@@ -1218,15 +1195,15 @@
         <w:ind w:right="0"/>
         <w:jc w:val="left"/>
         <w:rPr>
-          <w:rFonts w:ascii="Gadugi" w:cs="Gadugi" w:hAnsi="Gadugi" w:eastAsia="Gadugi"/>
-          <w:rtl w:val="0"/>
-          <w:lang w:val="en-US"/>
-        </w:rPr>
-      </w:pPr>
-      <w:r>
-        <w:rPr>
-          <w:rStyle w:val="None"/>
-          <w:rFonts w:ascii="Gadugi" w:cs="Gadugi" w:hAnsi="Gadugi" w:eastAsia="Gadugi"/>
+          <w:rFonts w:ascii="Helvetica" w:hAnsi="Helvetica"/>
+          <w:rtl w:val="0"/>
+          <w:lang w:val="en-US"/>
+        </w:rPr>
+      </w:pPr>
+      <w:r>
+        <w:rPr>
+          <w:rStyle w:val="None"/>
+          <w:rFonts w:ascii="Helvetica" w:hAnsi="Helvetica"/>
           <w:b w:val="1"/>
           <w:bCs w:val="1"/>
           <w:rtl w:val="0"/>
@@ -1237,7 +1214,7 @@
       <w:r>
         <w:rPr>
           <w:rStyle w:val="None"/>
-          <w:rFonts w:ascii="Gadugi" w:cs="Gadugi" w:hAnsi="Gadugi" w:eastAsia="Gadugi"/>
+          <w:rFonts w:ascii="Helvetica" w:hAnsi="Helvetica"/>
           <w:rtl w:val="0"/>
           <w:lang w:val="de-DE"/>
         </w:rPr>
@@ -1246,7 +1223,7 @@
       <w:r>
         <w:rPr>
           <w:rStyle w:val="None"/>
-          <w:rFonts w:ascii="Gadugi" w:cs="Gadugi" w:hAnsi="Gadugi" w:eastAsia="Gadugi"/>
+          <w:rFonts w:ascii="Helvetica" w:hAnsi="Helvetica"/>
           <w:i w:val="1"/>
           <w:iCs w:val="1"/>
           <w:rtl w:val="0"/>
@@ -1257,7 +1234,7 @@
       <w:r>
         <w:rPr>
           <w:rStyle w:val="None"/>
-          <w:rFonts w:ascii="Gadugi" w:cs="Gadugi" w:hAnsi="Gadugi" w:eastAsia="Gadugi" w:hint="default"/>
+          <w:rFonts w:ascii="Helvetica" w:hAnsi="Helvetica" w:hint="default"/>
           <w:i w:val="1"/>
           <w:iCs w:val="1"/>
           <w:rtl w:val="0"/>
@@ -1268,7 +1245,7 @@
       <w:r>
         <w:rPr>
           <w:rStyle w:val="None"/>
-          <w:rFonts w:ascii="Gadugi" w:cs="Gadugi" w:hAnsi="Gadugi" w:eastAsia="Gadugi"/>
+          <w:rFonts w:ascii="Helvetica" w:hAnsi="Helvetica"/>
           <w:i w:val="1"/>
           <w:iCs w:val="1"/>
           <w:color w:val="222222"/>
@@ -1282,7 +1259,7 @@
       <w:r>
         <w:rPr>
           <w:rStyle w:val="None"/>
-          <w:rFonts w:ascii="Gadugi" w:cs="Gadugi" w:hAnsi="Gadugi" w:eastAsia="Gadugi"/>
+          <w:rFonts w:ascii="Helvetica" w:hAnsi="Helvetica"/>
           <w:i w:val="1"/>
           <w:iCs w:val="1"/>
           <w:rtl w:val="0"/>
@@ -1297,15 +1274,13 @@
         <w:ind w:left="720" w:firstLine="0"/>
         <w:jc w:val="left"/>
         <w:rPr>
-          <w:rStyle w:val="None"/>
-          <w:rFonts w:ascii="Gadugi" w:cs="Gadugi" w:hAnsi="Gadugi" w:eastAsia="Gadugi"/>
-          <w:lang w:val="en-US"/>
-        </w:rPr>
-      </w:pPr>
-      <w:r>
-        <w:rPr>
-          <w:rStyle w:val="None"/>
-          <w:rFonts w:ascii="Gadugi" w:cs="Gadugi" w:hAnsi="Gadugi" w:eastAsia="Gadugi"/>
+          <w:rFonts w:ascii="Helvetica" w:cs="Helvetica" w:hAnsi="Helvetica" w:eastAsia="Helvetica"/>
+          <w:lang w:val="en-US"/>
+        </w:rPr>
+      </w:pPr>
+      <w:r>
+        <w:rPr>
+          <w:rFonts w:ascii="Helvetica" w:hAnsi="Helvetica"/>
           <w:rtl w:val="0"/>
           <w:lang w:val="en-US"/>
         </w:rPr>
@@ -1313,40 +1288,32 @@
       </w:r>
       <w:r>
         <w:rPr>
-          <w:rStyle w:val="Hyperlink.0"/>
-          <w:rFonts w:ascii="Gadugi" w:cs="Gadugi" w:hAnsi="Gadugi" w:eastAsia="Gadugi"/>
-          <w:color w:val="4f81bd"/>
-          <w:u w:val="none" w:color="4f81bd"/>
+          <w:rStyle w:val="Hyperlink.2"/>
+          <w:rFonts w:ascii="Helvetica" w:cs="Helvetica" w:hAnsi="Helvetica" w:eastAsia="Helvetica"/>
           <w:lang w:val="en-US"/>
         </w:rPr>
         <w:fldChar w:fldCharType="begin" w:fldLock="0"/>
       </w:r>
       <w:r>
         <w:rPr>
-          <w:rStyle w:val="Hyperlink.0"/>
-          <w:rFonts w:ascii="Gadugi" w:cs="Gadugi" w:hAnsi="Gadugi" w:eastAsia="Gadugi"/>
-          <w:color w:val="4f81bd"/>
-          <w:u w:val="none" w:color="4f81bd"/>
+          <w:rStyle w:val="Hyperlink.2"/>
+          <w:rFonts w:ascii="Helvetica" w:cs="Helvetica" w:hAnsi="Helvetica" w:eastAsia="Helvetica"/>
           <w:lang w:val="en-US"/>
         </w:rPr>
         <w:instrText xml:space="preserve"> HYPERLINK "https://earthddx.github.io/ManUtd/"</w:instrText>
       </w:r>
       <w:r>
         <w:rPr>
-          <w:rStyle w:val="Hyperlink.0"/>
-          <w:rFonts w:ascii="Gadugi" w:cs="Gadugi" w:hAnsi="Gadugi" w:eastAsia="Gadugi"/>
-          <w:color w:val="4f81bd"/>
-          <w:u w:val="none" w:color="4f81bd"/>
+          <w:rStyle w:val="Hyperlink.2"/>
+          <w:rFonts w:ascii="Helvetica" w:cs="Helvetica" w:hAnsi="Helvetica" w:eastAsia="Helvetica"/>
           <w:lang w:val="en-US"/>
         </w:rPr>
         <w:fldChar w:fldCharType="separate" w:fldLock="0"/>
       </w:r>
       <w:r>
         <w:rPr>
-          <w:rStyle w:val="Hyperlink.0"/>
-          <w:rFonts w:ascii="Gadugi" w:cs="Gadugi" w:hAnsi="Gadugi" w:eastAsia="Gadugi"/>
-          <w:color w:val="4f81bd"/>
-          <w:u w:val="none" w:color="4f81bd"/>
+          <w:rStyle w:val="Hyperlink.2"/>
+          <w:rFonts w:ascii="Helvetica" w:hAnsi="Helvetica"/>
           <w:rtl w:val="0"/>
           <w:lang w:val="en-US"/>
         </w:rPr>
@@ -1354,6 +1321,7 @@
       </w:r>
       <w:r>
         <w:rPr>
+          <w:rFonts w:ascii="Helvetica" w:cs="Helvetica" w:hAnsi="Helvetica" w:eastAsia="Helvetica"/>
           <w:lang w:val="en-US"/>
         </w:rPr>
         <w:fldChar w:fldCharType="end" w:fldLock="0"/>
@@ -1365,15 +1333,13 @@
         <w:ind w:left="720" w:firstLine="0"/>
         <w:jc w:val="left"/>
         <w:rPr>
-          <w:rStyle w:val="None"/>
-          <w:rFonts w:ascii="Gadugi" w:cs="Gadugi" w:hAnsi="Gadugi" w:eastAsia="Gadugi"/>
-          <w:lang w:val="en-US"/>
-        </w:rPr>
-      </w:pPr>
-      <w:r>
-        <w:rPr>
-          <w:rStyle w:val="None"/>
-          <w:rFonts w:ascii="Gadugi" w:cs="Gadugi" w:hAnsi="Gadugi" w:eastAsia="Gadugi"/>
+          <w:rFonts w:ascii="Helvetica" w:cs="Helvetica" w:hAnsi="Helvetica" w:eastAsia="Helvetica"/>
+          <w:lang w:val="en-US"/>
+        </w:rPr>
+      </w:pPr>
+      <w:r>
+        <w:rPr>
+          <w:rFonts w:ascii="Helvetica" w:hAnsi="Helvetica"/>
           <w:rtl w:val="0"/>
           <w:lang w:val="en-US"/>
         </w:rPr>
@@ -1381,40 +1347,32 @@
       </w:r>
       <w:r>
         <w:rPr>
-          <w:rStyle w:val="Hyperlink.0"/>
-          <w:rFonts w:ascii="Gadugi" w:cs="Gadugi" w:hAnsi="Gadugi" w:eastAsia="Gadugi"/>
-          <w:color w:val="4f81bd"/>
-          <w:u w:val="none" w:color="4f81bd"/>
+          <w:rStyle w:val="Hyperlink.2"/>
+          <w:rFonts w:ascii="Helvetica" w:cs="Helvetica" w:hAnsi="Helvetica" w:eastAsia="Helvetica"/>
           <w:lang w:val="en-US"/>
         </w:rPr>
         <w:fldChar w:fldCharType="begin" w:fldLock="0"/>
       </w:r>
       <w:r>
         <w:rPr>
-          <w:rStyle w:val="Hyperlink.0"/>
-          <w:rFonts w:ascii="Gadugi" w:cs="Gadugi" w:hAnsi="Gadugi" w:eastAsia="Gadugi"/>
-          <w:color w:val="4f81bd"/>
-          <w:u w:val="none" w:color="4f81bd"/>
+          <w:rStyle w:val="Hyperlink.2"/>
+          <w:rFonts w:ascii="Helvetica" w:cs="Helvetica" w:hAnsi="Helvetica" w:eastAsia="Helvetica"/>
           <w:lang w:val="en-US"/>
         </w:rPr>
         <w:instrText xml:space="preserve"> HYPERLINK "https://github.com/earthddx/ManUtd"</w:instrText>
       </w:r>
       <w:r>
         <w:rPr>
-          <w:rStyle w:val="Hyperlink.0"/>
-          <w:rFonts w:ascii="Gadugi" w:cs="Gadugi" w:hAnsi="Gadugi" w:eastAsia="Gadugi"/>
-          <w:color w:val="4f81bd"/>
-          <w:u w:val="none" w:color="4f81bd"/>
+          <w:rStyle w:val="Hyperlink.2"/>
+          <w:rFonts w:ascii="Helvetica" w:cs="Helvetica" w:hAnsi="Helvetica" w:eastAsia="Helvetica"/>
           <w:lang w:val="en-US"/>
         </w:rPr>
         <w:fldChar w:fldCharType="separate" w:fldLock="0"/>
       </w:r>
       <w:r>
         <w:rPr>
-          <w:rStyle w:val="Hyperlink.0"/>
-          <w:rFonts w:ascii="Gadugi" w:cs="Gadugi" w:hAnsi="Gadugi" w:eastAsia="Gadugi"/>
-          <w:color w:val="4f81bd"/>
-          <w:u w:val="none" w:color="4f81bd"/>
+          <w:rStyle w:val="Hyperlink.2"/>
+          <w:rFonts w:ascii="Helvetica" w:hAnsi="Helvetica"/>
           <w:rtl w:val="0"/>
           <w:lang w:val="en-US"/>
         </w:rPr>
@@ -1422,6 +1380,7 @@
       </w:r>
       <w:r>
         <w:rPr>
+          <w:rFonts w:ascii="Helvetica" w:cs="Helvetica" w:hAnsi="Helvetica" w:eastAsia="Helvetica"/>
           <w:lang w:val="en-US"/>
         </w:rPr>
         <w:fldChar w:fldCharType="end" w:fldLock="0"/>
@@ -1438,7 +1397,7 @@
         <w:ind w:right="0"/>
         <w:jc w:val="left"/>
         <w:rPr>
-          <w:rFonts w:ascii="Gadugi" w:cs="Gadugi" w:hAnsi="Gadugi" w:eastAsia="Gadugi"/>
+          <w:rFonts w:ascii="Helvetica" w:hAnsi="Helvetica"/>
           <w:b w:val="1"/>
           <w:bCs w:val="1"/>
           <w:i w:val="1"/>
@@ -1450,7 +1409,7 @@
       <w:r>
         <w:rPr>
           <w:rStyle w:val="None"/>
-          <w:rFonts w:ascii="Gadugi" w:cs="Gadugi" w:hAnsi="Gadugi" w:eastAsia="Gadugi"/>
+          <w:rFonts w:ascii="Helvetica" w:hAnsi="Helvetica"/>
           <w:b w:val="1"/>
           <w:bCs w:val="1"/>
           <w:i w:val="0"/>
@@ -1463,7 +1422,7 @@
       <w:r>
         <w:rPr>
           <w:rStyle w:val="None"/>
-          <w:rFonts w:ascii="Gadugi" w:cs="Gadugi" w:hAnsi="Gadugi" w:eastAsia="Gadugi"/>
+          <w:rFonts w:ascii="Helvetica" w:hAnsi="Helvetica"/>
           <w:b w:val="0"/>
           <w:bCs w:val="0"/>
           <w:i w:val="0"/>
@@ -1476,7 +1435,7 @@
       <w:r>
         <w:rPr>
           <w:rStyle w:val="None"/>
-          <w:rFonts w:ascii="Gadugi" w:cs="Gadugi" w:hAnsi="Gadugi" w:eastAsia="Gadugi"/>
+          <w:rFonts w:ascii="Helvetica" w:hAnsi="Helvetica"/>
           <w:b w:val="0"/>
           <w:bCs w:val="0"/>
           <w:i w:val="1"/>
@@ -1489,7 +1448,7 @@
       <w:r>
         <w:rPr>
           <w:rStyle w:val="None"/>
-          <w:rFonts w:ascii="Gadugi" w:cs="Gadugi" w:hAnsi="Gadugi" w:eastAsia="Gadugi"/>
+          <w:rFonts w:ascii="Helvetica" w:hAnsi="Helvetica" w:hint="default"/>
           <w:b w:val="0"/>
           <w:bCs w:val="0"/>
           <w:i w:val="1"/>
@@ -1502,7 +1461,7 @@
       <w:r>
         <w:rPr>
           <w:rStyle w:val="None"/>
-          <w:rFonts w:ascii="Gadugi" w:cs="Gadugi" w:hAnsi="Gadugi" w:eastAsia="Gadugi"/>
+          <w:rFonts w:ascii="Helvetica" w:hAnsi="Helvetica"/>
           <w:b w:val="0"/>
           <w:bCs w:val="0"/>
           <w:i w:val="0"/>
@@ -1518,7 +1477,7 @@
       <w:r>
         <w:rPr>
           <w:rStyle w:val="None"/>
-          <w:rFonts w:ascii="Gadugi" w:cs="Gadugi" w:hAnsi="Gadugi" w:eastAsia="Gadugi"/>
+          <w:rFonts w:ascii="Helvetica" w:hAnsi="Helvetica"/>
           <w:b w:val="0"/>
           <w:bCs w:val="0"/>
           <w:i w:val="1"/>
@@ -1535,15 +1494,13 @@
         <w:ind w:left="720" w:firstLine="0"/>
         <w:jc w:val="left"/>
         <w:rPr>
-          <w:rStyle w:val="None"/>
-          <w:rFonts w:ascii="Gadugi" w:cs="Gadugi" w:hAnsi="Gadugi" w:eastAsia="Gadugi"/>
-          <w:lang w:val="en-US"/>
-        </w:rPr>
-      </w:pPr>
-      <w:r>
-        <w:rPr>
-          <w:rStyle w:val="None"/>
-          <w:rFonts w:ascii="Gadugi" w:cs="Gadugi" w:hAnsi="Gadugi" w:eastAsia="Gadugi"/>
+          <w:rFonts w:ascii="Helvetica" w:cs="Helvetica" w:hAnsi="Helvetica" w:eastAsia="Helvetica"/>
+          <w:lang w:val="en-US"/>
+        </w:rPr>
+      </w:pPr>
+      <w:r>
+        <w:rPr>
+          <w:rFonts w:ascii="Helvetica" w:hAnsi="Helvetica"/>
           <w:rtl w:val="0"/>
           <w:lang w:val="en-US"/>
         </w:rPr>
@@ -1552,6 +1509,7 @@
       <w:r>
         <w:rPr>
           <w:rStyle w:val="Hyperlink.2"/>
+          <w:rFonts w:ascii="Helvetica" w:cs="Helvetica" w:hAnsi="Helvetica" w:eastAsia="Helvetica"/>
           <w:lang w:val="en-US"/>
         </w:rPr>
         <w:fldChar w:fldCharType="begin" w:fldLock="0"/>
@@ -1559,6 +1517,7 @@
       <w:r>
         <w:rPr>
           <w:rStyle w:val="Hyperlink.2"/>
+          <w:rFonts w:ascii="Helvetica" w:cs="Helvetica" w:hAnsi="Helvetica" w:eastAsia="Helvetica"/>
           <w:lang w:val="en-US"/>
         </w:rPr>
         <w:instrText xml:space="preserve"> HYPERLINK "https://shoppingcartt.netlify.com/"</w:instrText>
@@ -1566,6 +1525,7 @@
       <w:r>
         <w:rPr>
           <w:rStyle w:val="Hyperlink.2"/>
+          <w:rFonts w:ascii="Helvetica" w:cs="Helvetica" w:hAnsi="Helvetica" w:eastAsia="Helvetica"/>
           <w:lang w:val="en-US"/>
         </w:rPr>
         <w:fldChar w:fldCharType="separate" w:fldLock="0"/>
@@ -1573,6 +1533,7 @@
       <w:r>
         <w:rPr>
           <w:rStyle w:val="Hyperlink.2"/>
+          <w:rFonts w:ascii="Helvetica" w:hAnsi="Helvetica"/>
           <w:rtl w:val="0"/>
           <w:lang w:val="en-US"/>
         </w:rPr>
@@ -1580,14 +1541,14 @@
       </w:r>
       <w:r>
         <w:rPr>
+          <w:rFonts w:ascii="Helvetica" w:cs="Helvetica" w:hAnsi="Helvetica" w:eastAsia="Helvetica"/>
           <w:lang w:val="en-US"/>
         </w:rPr>
         <w:fldChar w:fldCharType="end" w:fldLock="0"/>
       </w:r>
       <w:r>
         <w:rPr>
-          <w:rStyle w:val="None"/>
-          <w:rFonts w:ascii="Gadugi" w:cs="Gadugi" w:hAnsi="Gadugi" w:eastAsia="Gadugi"/>
+          <w:rFonts w:ascii="Helvetica" w:hAnsi="Helvetica"/>
           <w:rtl w:val="0"/>
           <w:lang w:val="en-US"/>
         </w:rPr>
@@ -1600,15 +1561,13 @@
         <w:ind w:left="720" w:firstLine="0"/>
         <w:jc w:val="left"/>
         <w:rPr>
-          <w:rStyle w:val="None"/>
-          <w:rFonts w:ascii="Gadugi" w:cs="Gadugi" w:hAnsi="Gadugi" w:eastAsia="Gadugi"/>
-          <w:lang w:val="en-US"/>
-        </w:rPr>
-      </w:pPr>
-      <w:r>
-        <w:rPr>
-          <w:rStyle w:val="None"/>
-          <w:rFonts w:ascii="Gadugi" w:cs="Gadugi" w:hAnsi="Gadugi" w:eastAsia="Gadugi"/>
+          <w:rFonts w:ascii="Helvetica" w:cs="Helvetica" w:hAnsi="Helvetica" w:eastAsia="Helvetica"/>
+          <w:lang w:val="en-US"/>
+        </w:rPr>
+      </w:pPr>
+      <w:r>
+        <w:rPr>
+          <w:rFonts w:ascii="Helvetica" w:hAnsi="Helvetica"/>
           <w:rtl w:val="0"/>
           <w:lang w:val="en-US"/>
         </w:rPr>
@@ -1616,40 +1575,32 @@
       </w:r>
       <w:r>
         <w:rPr>
-          <w:rStyle w:val="Hyperlink.0"/>
-          <w:rFonts w:ascii="Gadugi" w:cs="Gadugi" w:hAnsi="Gadugi" w:eastAsia="Gadugi"/>
-          <w:color w:val="4f81bd"/>
-          <w:u w:val="none" w:color="4f81bd"/>
+          <w:rStyle w:val="Hyperlink.2"/>
+          <w:rFonts w:ascii="Helvetica" w:cs="Helvetica" w:hAnsi="Helvetica" w:eastAsia="Helvetica"/>
           <w:lang w:val="en-US"/>
         </w:rPr>
         <w:fldChar w:fldCharType="begin" w:fldLock="0"/>
       </w:r>
       <w:r>
         <w:rPr>
-          <w:rStyle w:val="Hyperlink.0"/>
-          <w:rFonts w:ascii="Gadugi" w:cs="Gadugi" w:hAnsi="Gadugi" w:eastAsia="Gadugi"/>
-          <w:color w:val="4f81bd"/>
-          <w:u w:val="none" w:color="4f81bd"/>
+          <w:rStyle w:val="Hyperlink.2"/>
+          <w:rFonts w:ascii="Helvetica" w:cs="Helvetica" w:hAnsi="Helvetica" w:eastAsia="Helvetica"/>
           <w:lang w:val="en-US"/>
         </w:rPr>
         <w:instrText xml:space="preserve"> HYPERLINK "https://github.com/earthddx/ShoppingCartt"</w:instrText>
       </w:r>
       <w:r>
         <w:rPr>
-          <w:rStyle w:val="Hyperlink.0"/>
-          <w:rFonts w:ascii="Gadugi" w:cs="Gadugi" w:hAnsi="Gadugi" w:eastAsia="Gadugi"/>
-          <w:color w:val="4f81bd"/>
-          <w:u w:val="none" w:color="4f81bd"/>
+          <w:rStyle w:val="Hyperlink.2"/>
+          <w:rFonts w:ascii="Helvetica" w:cs="Helvetica" w:hAnsi="Helvetica" w:eastAsia="Helvetica"/>
           <w:lang w:val="en-US"/>
         </w:rPr>
         <w:fldChar w:fldCharType="separate" w:fldLock="0"/>
       </w:r>
       <w:r>
         <w:rPr>
-          <w:rStyle w:val="Hyperlink.0"/>
-          <w:rFonts w:ascii="Gadugi" w:cs="Gadugi" w:hAnsi="Gadugi" w:eastAsia="Gadugi"/>
-          <w:color w:val="4f81bd"/>
-          <w:u w:val="none" w:color="4f81bd"/>
+          <w:rStyle w:val="Hyperlink.2"/>
+          <w:rFonts w:ascii="Helvetica" w:hAnsi="Helvetica"/>
           <w:rtl w:val="0"/>
           <w:lang w:val="en-US"/>
         </w:rPr>
@@ -1657,6 +1608,7 @@
       </w:r>
       <w:r>
         <w:rPr>
+          <w:rFonts w:ascii="Helvetica" w:cs="Helvetica" w:hAnsi="Helvetica" w:eastAsia="Helvetica"/>
           <w:lang w:val="en-US"/>
         </w:rPr>
         <w:fldChar w:fldCharType="end" w:fldLock="0"/>
@@ -1673,7 +1625,7 @@
         <w:ind w:right="0"/>
         <w:jc w:val="left"/>
         <w:rPr>
-          <w:rFonts w:ascii="Gadugi" w:cs="Gadugi" w:hAnsi="Gadugi" w:eastAsia="Gadugi"/>
+          <w:rFonts w:ascii="Helvetica" w:hAnsi="Helvetica"/>
           <w:b w:val="1"/>
           <w:bCs w:val="1"/>
           <w:i w:val="1"/>
@@ -1685,7 +1637,7 @@
       <w:r>
         <w:rPr>
           <w:rStyle w:val="None"/>
-          <w:rFonts w:ascii="Gadugi" w:cs="Gadugi" w:hAnsi="Gadugi" w:eastAsia="Gadugi"/>
+          <w:rFonts w:ascii="Helvetica" w:hAnsi="Helvetica"/>
           <w:b w:val="1"/>
           <w:bCs w:val="1"/>
           <w:i w:val="0"/>
@@ -1698,7 +1650,7 @@
       <w:r>
         <w:rPr>
           <w:rStyle w:val="None"/>
-          <w:rFonts w:ascii="Gadugi" w:cs="Gadugi" w:hAnsi="Gadugi" w:eastAsia="Gadugi"/>
+          <w:rFonts w:ascii="Helvetica" w:hAnsi="Helvetica"/>
           <w:b w:val="1"/>
           <w:bCs w:val="1"/>
           <w:i w:val="0"/>
@@ -1711,7 +1663,7 @@
       <w:r>
         <w:rPr>
           <w:rStyle w:val="None"/>
-          <w:rFonts w:ascii="Gadugi" w:cs="Gadugi" w:hAnsi="Gadugi" w:eastAsia="Gadugi"/>
+          <w:rFonts w:ascii="Helvetica" w:hAnsi="Helvetica"/>
           <w:b w:val="0"/>
           <w:bCs w:val="0"/>
           <w:i w:val="0"/>
@@ -1724,7 +1676,7 @@
       <w:r>
         <w:rPr>
           <w:rStyle w:val="None"/>
-          <w:rFonts w:ascii="Gadugi" w:cs="Gadugi" w:hAnsi="Gadugi" w:eastAsia="Gadugi"/>
+          <w:rFonts w:ascii="Helvetica" w:hAnsi="Helvetica"/>
           <w:b w:val="0"/>
           <w:bCs w:val="0"/>
           <w:i w:val="1"/>
@@ -1737,7 +1689,7 @@
       <w:r>
         <w:rPr>
           <w:rStyle w:val="None"/>
-          <w:rFonts w:ascii="Gadugi" w:cs="Gadugi" w:hAnsi="Gadugi" w:eastAsia="Gadugi"/>
+          <w:rFonts w:ascii="Helvetica" w:hAnsi="Helvetica" w:hint="default"/>
           <w:b w:val="0"/>
           <w:bCs w:val="0"/>
           <w:i w:val="1"/>
@@ -1750,7 +1702,7 @@
       <w:r>
         <w:rPr>
           <w:rStyle w:val="None"/>
-          <w:rFonts w:ascii="Gadugi" w:cs="Gadugi" w:hAnsi="Gadugi" w:eastAsia="Gadugi"/>
+          <w:rFonts w:ascii="Helvetica" w:hAnsi="Helvetica"/>
           <w:b w:val="0"/>
           <w:bCs w:val="0"/>
           <w:i w:val="0"/>
@@ -1766,7 +1718,7 @@
       <w:r>
         <w:rPr>
           <w:rStyle w:val="None"/>
-          <w:rFonts w:ascii="Gadugi" w:cs="Gadugi" w:hAnsi="Gadugi" w:eastAsia="Gadugi"/>
+          <w:rFonts w:ascii="Helvetica" w:hAnsi="Helvetica"/>
           <w:b w:val="0"/>
           <w:bCs w:val="0"/>
           <w:i w:val="1"/>
@@ -1779,7 +1731,7 @@
       <w:r>
         <w:rPr>
           <w:rStyle w:val="None"/>
-          <w:rFonts w:ascii="Gadugi" w:cs="Gadugi" w:hAnsi="Gadugi" w:eastAsia="Gadugi"/>
+          <w:rFonts w:ascii="Helvetica" w:hAnsi="Helvetica" w:hint="default"/>
           <w:b w:val="0"/>
           <w:bCs w:val="0"/>
           <w:i w:val="1"/>
@@ -1792,7 +1744,7 @@
       <w:r>
         <w:rPr>
           <w:rStyle w:val="None"/>
-          <w:rFonts w:ascii="Gadugi" w:cs="Gadugi" w:hAnsi="Gadugi" w:eastAsia="Gadugi"/>
+          <w:rFonts w:ascii="Helvetica" w:hAnsi="Helvetica"/>
           <w:b w:val="0"/>
           <w:bCs w:val="0"/>
           <w:i w:val="1"/>
@@ -1805,7 +1757,7 @@
       <w:r>
         <w:rPr>
           <w:rStyle w:val="None"/>
-          <w:rFonts w:ascii="Gadugi" w:cs="Gadugi" w:hAnsi="Gadugi" w:eastAsia="Gadugi"/>
+          <w:rFonts w:ascii="Helvetica" w:hAnsi="Helvetica"/>
           <w:b w:val="0"/>
           <w:bCs w:val="0"/>
           <w:i w:val="1"/>
@@ -1818,7 +1770,7 @@
       <w:r>
         <w:rPr>
           <w:rStyle w:val="None"/>
-          <w:rFonts w:ascii="Gadugi" w:cs="Gadugi" w:hAnsi="Gadugi" w:eastAsia="Gadugi"/>
+          <w:rFonts w:ascii="Helvetica" w:hAnsi="Helvetica" w:hint="default"/>
           <w:b w:val="0"/>
           <w:bCs w:val="0"/>
           <w:i w:val="1"/>
@@ -1831,7 +1783,7 @@
       <w:r>
         <w:rPr>
           <w:rStyle w:val="None"/>
-          <w:rFonts w:ascii="Gadugi" w:cs="Gadugi" w:hAnsi="Gadugi" w:eastAsia="Gadugi"/>
+          <w:rFonts w:ascii="Helvetica" w:hAnsi="Helvetica"/>
           <w:b w:val="0"/>
           <w:bCs w:val="0"/>
           <w:i w:val="1"/>
@@ -1848,15 +1800,13 @@
         <w:ind w:left="720" w:firstLine="0"/>
         <w:jc w:val="left"/>
         <w:rPr>
-          <w:rStyle w:val="None"/>
-          <w:rFonts w:ascii="Gadugi" w:cs="Gadugi" w:hAnsi="Gadugi" w:eastAsia="Gadugi"/>
-          <w:lang w:val="en-US"/>
-        </w:rPr>
-      </w:pPr>
-      <w:r>
-        <w:rPr>
-          <w:rStyle w:val="None"/>
-          <w:rFonts w:ascii="Gadugi" w:cs="Gadugi" w:hAnsi="Gadugi" w:eastAsia="Gadugi"/>
+          <w:rFonts w:ascii="Helvetica" w:cs="Helvetica" w:hAnsi="Helvetica" w:eastAsia="Helvetica"/>
+          <w:lang w:val="en-US"/>
+        </w:rPr>
+      </w:pPr>
+      <w:r>
+        <w:rPr>
+          <w:rFonts w:ascii="Helvetica" w:hAnsi="Helvetica"/>
           <w:rtl w:val="0"/>
           <w:lang w:val="en-US"/>
         </w:rPr>
@@ -1865,6 +1815,7 @@
       <w:r>
         <w:rPr>
           <w:rStyle w:val="Hyperlink.2"/>
+          <w:rFonts w:ascii="Helvetica" w:cs="Helvetica" w:hAnsi="Helvetica" w:eastAsia="Helvetica"/>
           <w:lang w:val="en-US"/>
         </w:rPr>
         <w:fldChar w:fldCharType="begin" w:fldLock="0"/>
@@ -1872,6 +1823,7 @@
       <w:r>
         <w:rPr>
           <w:rStyle w:val="Hyperlink.2"/>
+          <w:rFonts w:ascii="Helvetica" w:cs="Helvetica" w:hAnsi="Helvetica" w:eastAsia="Helvetica"/>
           <w:lang w:val="en-US"/>
         </w:rPr>
         <w:instrText xml:space="preserve"> HYPERLINK "https://confident-bhabha-15737c.netlify.com/"</w:instrText>
@@ -1879,6 +1831,7 @@
       <w:r>
         <w:rPr>
           <w:rStyle w:val="Hyperlink.2"/>
+          <w:rFonts w:ascii="Helvetica" w:cs="Helvetica" w:hAnsi="Helvetica" w:eastAsia="Helvetica"/>
           <w:lang w:val="en-US"/>
         </w:rPr>
         <w:fldChar w:fldCharType="separate" w:fldLock="0"/>
@@ -1886,6 +1839,7 @@
       <w:r>
         <w:rPr>
           <w:rStyle w:val="Hyperlink.2"/>
+          <w:rFonts w:ascii="Helvetica" w:hAnsi="Helvetica"/>
           <w:rtl w:val="0"/>
           <w:lang w:val="en-US"/>
         </w:rPr>
@@ -1893,6 +1847,7 @@
       </w:r>
       <w:r>
         <w:rPr>
+          <w:rFonts w:ascii="Helvetica" w:cs="Helvetica" w:hAnsi="Helvetica" w:eastAsia="Helvetica"/>
           <w:lang w:val="en-US"/>
         </w:rPr>
         <w:fldChar w:fldCharType="end" w:fldLock="0"/>
@@ -1904,15 +1859,13 @@
         <w:ind w:left="720" w:firstLine="0"/>
         <w:jc w:val="left"/>
         <w:rPr>
-          <w:rStyle w:val="None"/>
-          <w:rFonts w:ascii="Gadugi" w:cs="Gadugi" w:hAnsi="Gadugi" w:eastAsia="Gadugi"/>
-          <w:lang w:val="en-US"/>
-        </w:rPr>
-      </w:pPr>
-      <w:r>
-        <w:rPr>
-          <w:rStyle w:val="None"/>
-          <w:rFonts w:ascii="Gadugi" w:cs="Gadugi" w:hAnsi="Gadugi" w:eastAsia="Gadugi"/>
+          <w:rFonts w:ascii="Helvetica" w:cs="Helvetica" w:hAnsi="Helvetica" w:eastAsia="Helvetica"/>
+          <w:lang w:val="en-US"/>
+        </w:rPr>
+      </w:pPr>
+      <w:r>
+        <w:rPr>
+          <w:rFonts w:ascii="Helvetica" w:hAnsi="Helvetica"/>
           <w:rtl w:val="0"/>
           <w:lang w:val="en-US"/>
         </w:rPr>
@@ -1920,28 +1873,32 @@
       </w:r>
       <w:r>
         <w:rPr>
-          <w:rStyle w:val="Hyperlink.3"/>
+          <w:rStyle w:val="Hyperlink.2"/>
+          <w:rFonts w:ascii="Helvetica" w:cs="Helvetica" w:hAnsi="Helvetica" w:eastAsia="Helvetica"/>
           <w:lang w:val="en-US"/>
         </w:rPr>
         <w:fldChar w:fldCharType="begin" w:fldLock="0"/>
       </w:r>
       <w:r>
         <w:rPr>
-          <w:rStyle w:val="Hyperlink.3"/>
+          <w:rStyle w:val="Hyperlink.2"/>
+          <w:rFonts w:ascii="Helvetica" w:cs="Helvetica" w:hAnsi="Helvetica" w:eastAsia="Helvetica"/>
           <w:lang w:val="en-US"/>
         </w:rPr>
         <w:instrText xml:space="preserve"> HYPERLINK "https://github.com/earthddx/MusicShare"</w:instrText>
       </w:r>
       <w:r>
         <w:rPr>
-          <w:rStyle w:val="Hyperlink.3"/>
+          <w:rStyle w:val="Hyperlink.2"/>
+          <w:rFonts w:ascii="Helvetica" w:cs="Helvetica" w:hAnsi="Helvetica" w:eastAsia="Helvetica"/>
           <w:lang w:val="en-US"/>
         </w:rPr>
         <w:fldChar w:fldCharType="separate" w:fldLock="0"/>
       </w:r>
       <w:r>
         <w:rPr>
-          <w:rStyle w:val="Hyperlink.3"/>
+          <w:rStyle w:val="Hyperlink.2"/>
+          <w:rFonts w:ascii="Helvetica" w:hAnsi="Helvetica"/>
           <w:rtl w:val="0"/>
           <w:lang w:val="en-US"/>
         </w:rPr>
@@ -1949,6 +1906,7 @@
       </w:r>
       <w:r>
         <w:rPr>
+          <w:rFonts w:ascii="Helvetica" w:cs="Helvetica" w:hAnsi="Helvetica" w:eastAsia="Helvetica"/>
           <w:lang w:val="en-US"/>
         </w:rPr>
         <w:fldChar w:fldCharType="end" w:fldLock="0"/>
@@ -1960,15 +1918,13 @@
         <w:ind w:left="720" w:firstLine="0"/>
         <w:jc w:val="left"/>
         <w:rPr>
-          <w:rStyle w:val="None"/>
-          <w:rFonts w:ascii="Gadugi" w:cs="Gadugi" w:hAnsi="Gadugi" w:eastAsia="Gadugi"/>
-          <w:lang w:val="en-US"/>
-        </w:rPr>
-      </w:pPr>
-      <w:r>
-        <w:rPr>
-          <w:rStyle w:val="None"/>
-          <w:rFonts w:ascii="Gadugi" w:cs="Gadugi" w:hAnsi="Gadugi" w:eastAsia="Gadugi"/>
+          <w:rFonts w:ascii="Helvetica" w:cs="Helvetica" w:hAnsi="Helvetica" w:eastAsia="Helvetica"/>
+          <w:lang w:val="en-US"/>
+        </w:rPr>
+      </w:pPr>
+      <w:r>
+        <w:rPr>
+          <w:rFonts w:ascii="Helvetica" w:cs="Helvetica" w:hAnsi="Helvetica" w:eastAsia="Helvetica"/>
           <w:rtl w:val="0"/>
           <w:lang w:val="en-US"/>
         </w:rPr>
@@ -1979,7 +1935,7 @@
       </w:r>
       <w:r>
         <w:rPr>
-          <w:rStyle w:val="Hyperlink.4"/>
+          <w:rStyle w:val="Hyperlink.2"/>
           <w:rFonts w:ascii="Helvetica" w:cs="Helvetica" w:hAnsi="Helvetica" w:eastAsia="Helvetica"/>
           <w:lang w:val="en-US"/>
         </w:rPr>
@@ -1987,7 +1943,7 @@
       </w:r>
       <w:r>
         <w:rPr>
-          <w:rStyle w:val="Hyperlink.4"/>
+          <w:rStyle w:val="Hyperlink.2"/>
           <w:rFonts w:ascii="Helvetica" w:cs="Helvetica" w:hAnsi="Helvetica" w:eastAsia="Helvetica"/>
           <w:lang w:val="en-US"/>
         </w:rPr>
@@ -1995,7 +1951,7 @@
       </w:r>
       <w:r>
         <w:rPr>
-          <w:rStyle w:val="Hyperlink.4"/>
+          <w:rStyle w:val="Hyperlink.2"/>
           <w:rFonts w:ascii="Helvetica" w:cs="Helvetica" w:hAnsi="Helvetica" w:eastAsia="Helvetica"/>
           <w:lang w:val="en-US"/>
         </w:rPr>
@@ -2003,7 +1959,7 @@
       </w:r>
       <w:r>
         <w:rPr>
-          <w:rStyle w:val="Hyperlink.4"/>
+          <w:rStyle w:val="Hyperlink.2"/>
           <w:rFonts w:ascii="Helvetica" w:hAnsi="Helvetica"/>
           <w:rtl w:val="0"/>
           <w:lang w:val="en-US"/>
@@ -2023,16 +1979,16 @@
         <w:pStyle w:val="Body A"/>
         <w:jc w:val="left"/>
         <w:rPr>
-          <w:rFonts w:ascii="Gadugi" w:cs="Gadugi" w:hAnsi="Gadugi" w:eastAsia="Gadugi"/>
-        </w:rPr>
-      </w:pPr>
-    </w:p>
-    <w:p>
-      <w:pPr>
-        <w:pStyle w:val="Body A"/>
-        <w:jc w:val="left"/>
-        <w:rPr>
-          <w:rFonts w:ascii="Gadugi" w:cs="Gadugi" w:hAnsi="Gadugi" w:eastAsia="Gadugi"/>
+          <w:rFonts w:ascii="Helvetica" w:cs="Helvetica" w:hAnsi="Helvetica" w:eastAsia="Helvetica"/>
+        </w:rPr>
+      </w:pPr>
+    </w:p>
+    <w:p>
+      <w:pPr>
+        <w:pStyle w:val="Body A"/>
+        <w:jc w:val="left"/>
+        <w:rPr>
+          <w:rFonts w:ascii="Helvetica" w:cs="Helvetica" w:hAnsi="Helvetica" w:eastAsia="Helvetica"/>
         </w:rPr>
       </w:pPr>
     </w:p>
@@ -2047,14 +2003,13 @@
         </w:pBdr>
         <w:jc w:val="left"/>
         <w:rPr>
-          <w:rStyle w:val="None"/>
-          <w:rFonts w:ascii="Gadugi" w:cs="Gadugi" w:hAnsi="Gadugi" w:eastAsia="Gadugi"/>
-        </w:rPr>
-      </w:pPr>
-      <w:r>
-        <w:rPr>
-          <w:rStyle w:val="None"/>
-          <w:rFonts w:ascii="Gadugi" w:cs="Gadugi" w:hAnsi="Gadugi" w:eastAsia="Gadugi"/>
+          <w:rFonts w:ascii="Helvetica" w:cs="Helvetica" w:hAnsi="Helvetica" w:eastAsia="Helvetica"/>
+        </w:rPr>
+      </w:pPr>
+      <w:r>
+        <w:rPr>
+          <w:rStyle w:val="None"/>
+          <w:rFonts w:ascii="Helvetica" w:hAnsi="Helvetica"/>
           <w:b w:val="1"/>
           <w:bCs w:val="1"/>
           <w:rtl w:val="0"/>
@@ -2068,17 +2023,17 @@
         <w:pStyle w:val="List Paragraph"/>
         <w:jc w:val="left"/>
         <w:rPr>
-          <w:rFonts w:ascii="Gadugi" w:cs="Gadugi" w:hAnsi="Gadugi" w:eastAsia="Gadugi"/>
-        </w:rPr>
-      </w:pPr>
-    </w:p>
-    <w:p>
-      <w:pPr>
-        <w:pStyle w:val="Body A"/>
-        <w:jc w:val="left"/>
-        <w:rPr>
-          <w:rStyle w:val="None"/>
-          <w:rFonts w:ascii="Gadugi" w:cs="Gadugi" w:hAnsi="Gadugi" w:eastAsia="Gadugi"/>
+          <w:rFonts w:ascii="Helvetica" w:cs="Helvetica" w:hAnsi="Helvetica" w:eastAsia="Helvetica"/>
+        </w:rPr>
+      </w:pPr>
+    </w:p>
+    <w:p>
+      <w:pPr>
+        <w:pStyle w:val="Body A"/>
+        <w:jc w:val="left"/>
+        <w:rPr>
+          <w:rStyle w:val="None"/>
+          <w:rFonts w:ascii="Helvetica" w:cs="Helvetica" w:hAnsi="Helvetica" w:eastAsia="Helvetica"/>
           <w:b w:val="1"/>
           <w:bCs w:val="1"/>
         </w:rPr>
@@ -2086,7 +2041,7 @@
       <w:r>
         <w:rPr>
           <w:rStyle w:val="None"/>
-          <w:rFonts w:ascii="Gadugi" w:cs="Gadugi" w:hAnsi="Gadugi" w:eastAsia="Gadugi"/>
+          <w:rFonts w:ascii="Helvetica" w:hAnsi="Helvetica"/>
           <w:b w:val="1"/>
           <w:bCs w:val="1"/>
           <w:rtl w:val="0"/>
@@ -2096,8 +2051,7 @@
       </w:r>
       <w:r>
         <w:rPr>
-          <w:rStyle w:val="None"/>
-          <w:rFonts w:ascii="Gadugi" w:cs="Gadugi" w:hAnsi="Gadugi" w:eastAsia="Gadugi"/>
+          <w:rFonts w:ascii="Helvetica" w:hAnsi="Helvetica"/>
           <w:rtl w:val="0"/>
           <w:lang w:val="de-DE"/>
         </w:rPr>
@@ -2116,14 +2070,13 @@
         <w:pStyle w:val="Body A"/>
         <w:jc w:val="left"/>
         <w:rPr>
-          <w:rStyle w:val="None"/>
-          <w:rFonts w:ascii="Gadugi" w:cs="Gadugi" w:hAnsi="Gadugi" w:eastAsia="Gadugi"/>
-        </w:rPr>
-      </w:pPr>
-      <w:r>
-        <w:rPr>
-          <w:rStyle w:val="None"/>
-          <w:rFonts w:ascii="Gadugi" w:cs="Gadugi" w:hAnsi="Gadugi" w:eastAsia="Gadugi"/>
+          <w:rFonts w:ascii="Helvetica" w:cs="Helvetica" w:hAnsi="Helvetica" w:eastAsia="Helvetica"/>
+        </w:rPr>
+      </w:pPr>
+      <w:r>
+        <w:rPr>
+          <w:rStyle w:val="None"/>
+          <w:rFonts w:ascii="Helvetica" w:hAnsi="Helvetica"/>
           <w:i w:val="1"/>
           <w:iCs w:val="1"/>
           <w:rtl w:val="0"/>
@@ -2134,7 +2087,7 @@
       <w:r>
         <w:rPr>
           <w:rStyle w:val="None"/>
-          <w:rFonts w:ascii="Gadugi" w:cs="Gadugi" w:hAnsi="Gadugi" w:eastAsia="Gadugi"/>
+          <w:rFonts w:ascii="Helvetica" w:cs="Helvetica" w:hAnsi="Helvetica" w:eastAsia="Helvetica"/>
           <w:b w:val="1"/>
           <w:bCs w:val="1"/>
           <w:lang w:val="de-DE"/>
@@ -2147,7 +2100,7 @@
       <w:r>
         <w:rPr>
           <w:rStyle w:val="None"/>
-          <w:rFonts w:ascii="Gadugi" w:cs="Gadugi" w:hAnsi="Gadugi" w:eastAsia="Gadugi"/>
+          <w:rFonts w:ascii="Helvetica" w:cs="Helvetica" w:hAnsi="Helvetica" w:eastAsia="Helvetica"/>
           <w:lang w:val="de-DE"/>
         </w:rPr>
         <w:tab/>
@@ -2174,7 +2127,7 @@
         <w:ind w:right="0"/>
         <w:jc w:val="left"/>
         <w:rPr>
-          <w:rFonts w:ascii="Gadugi" w:cs="Gadugi" w:hAnsi="Gadugi" w:eastAsia="Gadugi"/>
+          <w:rFonts w:ascii="Helvetica" w:hAnsi="Helvetica"/>
           <w:b w:val="1"/>
           <w:bCs w:val="1"/>
           <w:rtl w:val="0"/>
@@ -2184,7 +2137,7 @@
       <w:r>
         <w:rPr>
           <w:rStyle w:val="None"/>
-          <w:rFonts w:ascii="Gadugi" w:cs="Gadugi" w:hAnsi="Gadugi" w:eastAsia="Gadugi"/>
+          <w:rFonts w:ascii="Helvetica" w:hAnsi="Helvetica"/>
           <w:b w:val="0"/>
           <w:bCs w:val="0"/>
           <w:color w:val="333333"/>
@@ -2198,7 +2151,7 @@
       <w:r>
         <w:rPr>
           <w:rStyle w:val="None"/>
-          <w:rFonts w:ascii="Gadugi" w:cs="Gadugi" w:hAnsi="Gadugi" w:eastAsia="Gadugi"/>
+          <w:rFonts w:ascii="Helvetica" w:hAnsi="Helvetica"/>
           <w:b w:val="0"/>
           <w:bCs w:val="0"/>
           <w:rtl w:val="0"/>
@@ -2218,7 +2171,7 @@
         <w:ind w:right="0"/>
         <w:jc w:val="left"/>
         <w:rPr>
-          <w:rFonts w:ascii="Gadugi" w:cs="Gadugi" w:hAnsi="Gadugi" w:eastAsia="Gadugi"/>
+          <w:rFonts w:ascii="Helvetica" w:hAnsi="Helvetica"/>
           <w:b w:val="1"/>
           <w:bCs w:val="1"/>
           <w:rtl w:val="0"/>
@@ -2228,7 +2181,7 @@
       <w:r>
         <w:rPr>
           <w:rStyle w:val="None"/>
-          <w:rFonts w:ascii="Gadugi" w:cs="Gadugi" w:hAnsi="Gadugi" w:eastAsia="Gadugi"/>
+          <w:rFonts w:ascii="Helvetica" w:hAnsi="Helvetica"/>
           <w:b w:val="0"/>
           <w:bCs w:val="0"/>
           <w:color w:val="333333"/>
@@ -2251,7 +2204,7 @@
         <w:ind w:right="0"/>
         <w:jc w:val="left"/>
         <w:rPr>
-          <w:rFonts w:ascii="Gadugi" w:cs="Gadugi" w:hAnsi="Gadugi" w:eastAsia="Gadugi"/>
+          <w:rFonts w:ascii="Helvetica" w:hAnsi="Helvetica"/>
           <w:b w:val="1"/>
           <w:bCs w:val="1"/>
           <w:rtl w:val="0"/>
@@ -2261,7 +2214,7 @@
       <w:r>
         <w:rPr>
           <w:rStyle w:val="None"/>
-          <w:rFonts w:ascii="Gadugi" w:cs="Gadugi" w:hAnsi="Gadugi" w:eastAsia="Gadugi"/>
+          <w:rFonts w:ascii="Helvetica" w:hAnsi="Helvetica"/>
           <w:b w:val="0"/>
           <w:bCs w:val="0"/>
           <w:color w:val="333333"/>
@@ -2284,7 +2237,7 @@
         <w:ind w:right="0"/>
         <w:jc w:val="left"/>
         <w:rPr>
-          <w:rFonts w:ascii="Gadugi" w:cs="Gadugi" w:hAnsi="Gadugi" w:eastAsia="Gadugi"/>
+          <w:rFonts w:ascii="Helvetica" w:hAnsi="Helvetica"/>
           <w:b w:val="1"/>
           <w:bCs w:val="1"/>
           <w:rtl w:val="0"/>
@@ -2294,7 +2247,7 @@
       <w:r>
         <w:rPr>
           <w:rStyle w:val="None"/>
-          <w:rFonts w:ascii="Gadugi" w:cs="Gadugi" w:hAnsi="Gadugi" w:eastAsia="Gadugi"/>
+          <w:rFonts w:ascii="Helvetica" w:hAnsi="Helvetica"/>
           <w:b w:val="0"/>
           <w:bCs w:val="0"/>
           <w:color w:val="333333"/>
@@ -2307,7 +2260,7 @@
       </w:r>
       <w:r>
         <w:rPr>
-          <w:rFonts w:ascii="Gadugi" w:cs="Gadugi" w:hAnsi="Gadugi" w:eastAsia="Gadugi"/>
+          <w:rFonts w:ascii="Helvetica" w:cs="Helvetica" w:hAnsi="Helvetica" w:eastAsia="Helvetica"/>
           <w:b w:val="1"/>
           <w:bCs w:val="1"/>
         </w:rPr>
@@ -2320,7 +2273,7 @@
         <w:ind w:left="0" w:firstLine="0"/>
         <w:jc w:val="left"/>
         <w:rPr>
-          <w:rFonts w:ascii="Gadugi" w:cs="Gadugi" w:hAnsi="Gadugi" w:eastAsia="Gadugi"/>
+          <w:rFonts w:ascii="Helvetica" w:cs="Helvetica" w:hAnsi="Helvetica" w:eastAsia="Helvetica"/>
           <w:b w:val="1"/>
           <w:bCs w:val="1"/>
         </w:rPr>
@@ -2332,7 +2285,7 @@
         <w:ind w:left="0" w:firstLine="0"/>
         <w:jc w:val="left"/>
         <w:rPr>
-          <w:rFonts w:ascii="Gadugi" w:cs="Gadugi" w:hAnsi="Gadugi" w:eastAsia="Gadugi"/>
+          <w:rFonts w:ascii="Helvetica" w:cs="Helvetica" w:hAnsi="Helvetica" w:eastAsia="Helvetica"/>
           <w:b w:val="1"/>
           <w:bCs w:val="1"/>
         </w:rPr>
@@ -2349,15 +2302,14 @@
         </w:pBdr>
         <w:jc w:val="left"/>
         <w:rPr>
-          <w:rStyle w:val="None"/>
-          <w:rFonts w:ascii="Gadugi" w:cs="Gadugi" w:hAnsi="Gadugi" w:eastAsia="Gadugi"/>
-          <w:lang w:val="en-US"/>
-        </w:rPr>
-      </w:pPr>
-      <w:r>
-        <w:rPr>
-          <w:rStyle w:val="None"/>
-          <w:rFonts w:ascii="Gadugi" w:cs="Gadugi" w:hAnsi="Gadugi" w:eastAsia="Gadugi"/>
+          <w:rFonts w:ascii="Helvetica" w:cs="Helvetica" w:hAnsi="Helvetica" w:eastAsia="Helvetica"/>
+          <w:lang w:val="en-US"/>
+        </w:rPr>
+      </w:pPr>
+      <w:r>
+        <w:rPr>
+          <w:rStyle w:val="None"/>
+          <w:rFonts w:ascii="Helvetica" w:hAnsi="Helvetica"/>
           <w:b w:val="1"/>
           <w:bCs w:val="1"/>
           <w:rtl w:val="0"/>
@@ -2371,7 +2323,7 @@
         <w:pStyle w:val="List Paragraph"/>
         <w:jc w:val="left"/>
         <w:rPr>
-          <w:rFonts w:ascii="Gadugi" w:cs="Gadugi" w:hAnsi="Gadugi" w:eastAsia="Gadugi"/>
+          <w:rFonts w:ascii="Helvetica" w:cs="Helvetica" w:hAnsi="Helvetica" w:eastAsia="Helvetica"/>
         </w:rPr>
       </w:pPr>
     </w:p>
@@ -2386,15 +2338,15 @@
         <w:ind w:right="0"/>
         <w:jc w:val="left"/>
         <w:rPr>
-          <w:rFonts w:ascii="Gadugi" w:cs="Gadugi" w:hAnsi="Gadugi" w:eastAsia="Gadugi"/>
-          <w:rtl w:val="0"/>
-          <w:lang w:val="en-US"/>
-        </w:rPr>
-      </w:pPr>
-      <w:r>
-        <w:rPr>
-          <w:rStyle w:val="None"/>
-          <w:rFonts w:ascii="Gadugi" w:cs="Gadugi" w:hAnsi="Gadugi" w:eastAsia="Gadugi"/>
+          <w:rFonts w:ascii="Helvetica" w:hAnsi="Helvetica"/>
+          <w:rtl w:val="0"/>
+          <w:lang w:val="en-US"/>
+        </w:rPr>
+      </w:pPr>
+      <w:r>
+        <w:rPr>
+          <w:rStyle w:val="None"/>
+          <w:rFonts w:ascii="Helvetica" w:hAnsi="Helvetica"/>
           <w:b w:val="1"/>
           <w:bCs w:val="1"/>
           <w:rtl w:val="0"/>
@@ -2405,7 +2357,7 @@
       <w:r>
         <w:rPr>
           <w:rStyle w:val="None"/>
-          <w:rFonts w:ascii="Gadugi" w:cs="Gadugi" w:hAnsi="Gadugi" w:eastAsia="Gadugi"/>
+          <w:rFonts w:ascii="Helvetica" w:hAnsi="Helvetica" w:hint="default"/>
           <w:b w:val="1"/>
           <w:bCs w:val="1"/>
           <w:rtl w:val="0"/>
@@ -2416,7 +2368,7 @@
       <w:r>
         <w:rPr>
           <w:rStyle w:val="None"/>
-          <w:rFonts w:ascii="Gadugi" w:cs="Gadugi" w:hAnsi="Gadugi" w:eastAsia="Gadugi"/>
+          <w:rFonts w:ascii="Helvetica" w:hAnsi="Helvetica"/>
           <w:b w:val="1"/>
           <w:bCs w:val="1"/>
           <w:rtl w:val="0"/>
@@ -2427,7 +2379,7 @@
       <w:r>
         <w:rPr>
           <w:rStyle w:val="None"/>
-          <w:rFonts w:ascii="Gadugi" w:cs="Gadugi" w:hAnsi="Gadugi" w:eastAsia="Gadugi"/>
+          <w:rFonts w:ascii="Helvetica" w:hAnsi="Helvetica" w:hint="default"/>
           <w:b w:val="1"/>
           <w:bCs w:val="1"/>
           <w:rtl w:val="0"/>
@@ -2438,7 +2390,7 @@
       <w:r>
         <w:rPr>
           <w:rStyle w:val="None"/>
-          <w:rFonts w:ascii="Gadugi" w:cs="Gadugi" w:hAnsi="Gadugi" w:eastAsia="Gadugi"/>
+          <w:rFonts w:ascii="Helvetica" w:hAnsi="Helvetica"/>
           <w:b w:val="1"/>
           <w:bCs w:val="1"/>
           <w:rtl w:val="0"/>
@@ -2448,7 +2400,7 @@
       </w:r>
       <w:r>
         <w:rPr>
-          <w:rFonts w:ascii="Gadugi" w:cs="Gadugi" w:hAnsi="Gadugi" w:eastAsia="Gadugi"/>
+          <w:rFonts w:ascii="Helvetica" w:hAnsi="Helvetica"/>
           <w:rtl w:val="0"/>
           <w:lang w:val="en-US"/>
         </w:rPr>
@@ -2467,14 +2419,12 @@
         <w:ind w:left="360" w:firstLine="0"/>
         <w:jc w:val="left"/>
         <w:rPr>
-          <w:rStyle w:val="None"/>
-          <w:rFonts w:ascii="Gadugi" w:cs="Gadugi" w:hAnsi="Gadugi" w:eastAsia="Gadugi"/>
-        </w:rPr>
-      </w:pPr>
-      <w:r>
-        <w:rPr>
-          <w:rStyle w:val="None"/>
-          <w:rFonts w:ascii="Gadugi" w:cs="Gadugi" w:hAnsi="Gadugi" w:eastAsia="Gadugi"/>
+          <w:rFonts w:ascii="Helvetica" w:cs="Helvetica" w:hAnsi="Helvetica" w:eastAsia="Helvetica"/>
+        </w:rPr>
+      </w:pPr>
+      <w:r>
+        <w:rPr>
+          <w:rFonts w:ascii="Helvetica" w:hAnsi="Helvetica"/>
           <w:rtl w:val="0"/>
           <w:lang w:val="en-US"/>
         </w:rPr>
@@ -2492,15 +2442,15 @@
         <w:ind w:right="0"/>
         <w:jc w:val="left"/>
         <w:rPr>
-          <w:rFonts w:ascii="Gadugi" w:cs="Gadugi" w:hAnsi="Gadugi" w:eastAsia="Gadugi"/>
-          <w:rtl w:val="0"/>
-          <w:lang w:val="en-US"/>
-        </w:rPr>
-      </w:pPr>
-      <w:r>
-        <w:rPr>
-          <w:rStyle w:val="None"/>
-          <w:rFonts w:ascii="Gadugi" w:cs="Gadugi" w:hAnsi="Gadugi" w:eastAsia="Gadugi"/>
+          <w:rFonts w:ascii="Helvetica" w:hAnsi="Helvetica"/>
+          <w:rtl w:val="0"/>
+          <w:lang w:val="en-US"/>
+        </w:rPr>
+      </w:pPr>
+      <w:r>
+        <w:rPr>
+          <w:rStyle w:val="None"/>
+          <w:rFonts w:ascii="Helvetica" w:hAnsi="Helvetica"/>
           <w:b w:val="1"/>
           <w:bCs w:val="1"/>
           <w:rtl w:val="0"/>
@@ -2510,7 +2460,7 @@
       </w:r>
       <w:r>
         <w:rPr>
-          <w:rFonts w:ascii="Gadugi" w:cs="Gadugi" w:hAnsi="Gadugi" w:eastAsia="Gadugi"/>
+          <w:rFonts w:ascii="Helvetica" w:hAnsi="Helvetica"/>
           <w:rtl w:val="0"/>
           <w:lang w:val="en-US"/>
         </w:rPr>
@@ -2532,14 +2482,12 @@
         <w:ind w:left="360" w:firstLine="0"/>
         <w:jc w:val="left"/>
         <w:rPr>
-          <w:rStyle w:val="None"/>
-          <w:rFonts w:ascii="Gadugi" w:cs="Gadugi" w:hAnsi="Gadugi" w:eastAsia="Gadugi"/>
-        </w:rPr>
-      </w:pPr>
-      <w:r>
-        <w:rPr>
-          <w:rStyle w:val="None"/>
-          <w:rFonts w:ascii="Gadugi" w:cs="Gadugi" w:hAnsi="Gadugi" w:eastAsia="Gadugi"/>
+          <w:rFonts w:ascii="Helvetica" w:cs="Helvetica" w:hAnsi="Helvetica" w:eastAsia="Helvetica"/>
+        </w:rPr>
+      </w:pPr>
+      <w:r>
+        <w:rPr>
+          <w:rFonts w:ascii="Helvetica" w:hAnsi="Helvetica"/>
           <w:rtl w:val="0"/>
           <w:lang w:val="en-US"/>
         </w:rPr>
@@ -2550,7 +2498,7 @@
       <w:r>
         <w:rPr>
           <w:rStyle w:val="None"/>
-          <w:rFonts w:ascii="Gadugi" w:cs="Gadugi" w:hAnsi="Gadugi" w:eastAsia="Gadugi"/>
+          <w:rFonts w:ascii="Helvetica" w:hAnsi="Helvetica"/>
           <w:b w:val="1"/>
           <w:bCs w:val="1"/>
           <w:rtl w:val="0"/>
@@ -2565,7 +2513,7 @@
         <w:jc w:val="left"/>
         <w:rPr>
           <w:rStyle w:val="None"/>
-          <w:rFonts w:ascii="Gadugi" w:cs="Gadugi" w:hAnsi="Gadugi" w:eastAsia="Gadugi"/>
+          <w:rFonts w:ascii="Helvetica" w:cs="Helvetica" w:hAnsi="Helvetica" w:eastAsia="Helvetica"/>
           <w:b w:val="1"/>
           <w:bCs w:val="1"/>
         </w:rPr>
@@ -2573,7 +2521,7 @@
       <w:r>
         <w:rPr>
           <w:rStyle w:val="None"/>
-          <w:rFonts w:ascii="Gadugi" w:cs="Gadugi" w:hAnsi="Gadugi" w:eastAsia="Gadugi"/>
+          <w:rFonts w:ascii="Helvetica" w:cs="Helvetica" w:hAnsi="Helvetica" w:eastAsia="Helvetica"/>
           <w:b w:val="1"/>
           <w:bCs w:val="1"/>
           <w:rtl w:val="0"/>
@@ -2587,7 +2535,7 @@
         <w:pStyle w:val="Body A"/>
         <w:jc w:val="left"/>
         <w:rPr>
-          <w:rFonts w:ascii="Gadugi" w:cs="Gadugi" w:hAnsi="Gadugi" w:eastAsia="Gadugi"/>
+          <w:rFonts w:ascii="Helvetica" w:cs="Helvetica" w:hAnsi="Helvetica" w:eastAsia="Helvetica"/>
           <w:b w:val="1"/>
           <w:bCs w:val="1"/>
         </w:rPr>
@@ -2605,7 +2553,7 @@
         <w:jc w:val="left"/>
         <w:rPr>
           <w:rStyle w:val="None"/>
-          <w:rFonts w:ascii="Gadugi" w:cs="Gadugi" w:hAnsi="Gadugi" w:eastAsia="Gadugi"/>
+          <w:rFonts w:ascii="Helvetica" w:cs="Helvetica" w:hAnsi="Helvetica" w:eastAsia="Helvetica"/>
           <w:b w:val="1"/>
           <w:bCs w:val="1"/>
           <w:lang w:val="en-US"/>
@@ -2614,7 +2562,7 @@
       <w:r>
         <w:rPr>
           <w:rStyle w:val="None"/>
-          <w:rFonts w:ascii="Gadugi" w:cs="Gadugi" w:hAnsi="Gadugi" w:eastAsia="Gadugi"/>
+          <w:rFonts w:ascii="Helvetica" w:hAnsi="Helvetica"/>
           <w:b w:val="1"/>
           <w:bCs w:val="1"/>
           <w:rtl w:val="0"/>
@@ -2629,7 +2577,7 @@
         <w:ind w:left="0" w:firstLine="0"/>
         <w:jc w:val="left"/>
         <w:rPr>
-          <w:rFonts w:ascii="Gadugi" w:cs="Gadugi" w:hAnsi="Gadugi" w:eastAsia="Gadugi"/>
+          <w:rFonts w:ascii="Helvetica" w:cs="Helvetica" w:hAnsi="Helvetica" w:eastAsia="Helvetica"/>
           <w:b w:val="1"/>
           <w:bCs w:val="1"/>
         </w:rPr>
@@ -2646,14 +2594,14 @@
         <w:ind w:right="0"/>
         <w:jc w:val="left"/>
         <w:rPr>
-          <w:rFonts w:ascii="Gadugi" w:cs="Gadugi" w:hAnsi="Gadugi" w:eastAsia="Gadugi"/>
-          <w:rtl w:val="0"/>
-          <w:lang w:val="en-US"/>
-        </w:rPr>
-      </w:pPr>
-      <w:r>
-        <w:rPr>
-          <w:rFonts w:ascii="Gadugi" w:cs="Gadugi" w:hAnsi="Gadugi" w:eastAsia="Gadugi"/>
+          <w:rFonts w:ascii="Helvetica" w:hAnsi="Helvetica"/>
+          <w:rtl w:val="0"/>
+          <w:lang w:val="en-US"/>
+        </w:rPr>
+      </w:pPr>
+      <w:r>
+        <w:rPr>
+          <w:rFonts w:ascii="Helvetica" w:hAnsi="Helvetica"/>
           <w:rtl w:val="0"/>
           <w:lang w:val="en-US"/>
         </w:rPr>
@@ -2661,29 +2609,29 @@
       </w:r>
       <w:r>
         <w:rPr>
-          <w:rStyle w:val="Hyperlink.5"/>
-          <w:rFonts w:ascii="Gadugi" w:cs="Gadugi" w:hAnsi="Gadugi" w:eastAsia="Gadugi"/>
+          <w:rStyle w:val="Hyperlink.2"/>
+          <w:rFonts w:ascii="Helvetica" w:cs="Helvetica" w:hAnsi="Helvetica" w:eastAsia="Helvetica"/>
         </w:rPr>
         <w:fldChar w:fldCharType="begin" w:fldLock="0"/>
       </w:r>
       <w:r>
         <w:rPr>
-          <w:rStyle w:val="Hyperlink.5"/>
-          <w:rFonts w:ascii="Gadugi" w:cs="Gadugi" w:hAnsi="Gadugi" w:eastAsia="Gadugi"/>
+          <w:rStyle w:val="Hyperlink.2"/>
+          <w:rFonts w:ascii="Helvetica" w:cs="Helvetica" w:hAnsi="Helvetica" w:eastAsia="Helvetica"/>
         </w:rPr>
         <w:instrText xml:space="preserve"> HYPERLINK "mailto:klovkrol@yandex.ru"</w:instrText>
       </w:r>
       <w:r>
         <w:rPr>
-          <w:rStyle w:val="Hyperlink.5"/>
-          <w:rFonts w:ascii="Gadugi" w:cs="Gadugi" w:hAnsi="Gadugi" w:eastAsia="Gadugi"/>
+          <w:rStyle w:val="Hyperlink.2"/>
+          <w:rFonts w:ascii="Helvetica" w:cs="Helvetica" w:hAnsi="Helvetica" w:eastAsia="Helvetica"/>
         </w:rPr>
         <w:fldChar w:fldCharType="separate" w:fldLock="0"/>
       </w:r>
       <w:r>
         <w:rPr>
-          <w:rStyle w:val="Hyperlink.5"/>
-          <w:rFonts w:ascii="Gadugi" w:cs="Gadugi" w:hAnsi="Gadugi" w:eastAsia="Gadugi"/>
+          <w:rStyle w:val="Hyperlink.2"/>
+          <w:rFonts w:ascii="Helvetica" w:hAnsi="Helvetica"/>
           <w:rtl w:val="0"/>
           <w:lang w:val="en-US"/>
         </w:rPr>
@@ -2691,14 +2639,14 @@
       </w:r>
       <w:r>
         <w:rPr>
-          <w:rFonts w:ascii="Gadugi" w:cs="Gadugi" w:hAnsi="Gadugi" w:eastAsia="Gadugi"/>
+          <w:rFonts w:ascii="Helvetica" w:cs="Helvetica" w:hAnsi="Helvetica" w:eastAsia="Helvetica"/>
         </w:rPr>
         <w:fldChar w:fldCharType="end" w:fldLock="0"/>
       </w:r>
       <w:r>
         <w:rPr>
-          <w:rStyle w:val="Hyperlink.4"/>
-          <w:rFonts w:ascii="Gadugi" w:cs="Gadugi" w:hAnsi="Gadugi" w:eastAsia="Gadugi"/>
+          <w:rStyle w:val="Hyperlink.2"/>
+          <w:rFonts w:ascii="Helvetica" w:hAnsi="Helvetica"/>
           <w:rtl w:val="0"/>
           <w:lang w:val="en-US"/>
         </w:rPr>
@@ -2716,14 +2664,14 @@
         <w:ind w:right="0"/>
         <w:jc w:val="left"/>
         <w:rPr>
-          <w:rFonts w:ascii="Gadugi" w:cs="Gadugi" w:hAnsi="Gadugi" w:eastAsia="Gadugi"/>
-          <w:rtl w:val="0"/>
-          <w:lang w:val="en-US"/>
-        </w:rPr>
-      </w:pPr>
-      <w:r>
-        <w:rPr>
-          <w:rFonts w:ascii="Gadugi" w:cs="Gadugi" w:hAnsi="Gadugi" w:eastAsia="Gadugi"/>
+          <w:rFonts w:ascii="Helvetica" w:hAnsi="Helvetica"/>
+          <w:rtl w:val="0"/>
+          <w:lang w:val="en-US"/>
+        </w:rPr>
+      </w:pPr>
+      <w:r>
+        <w:rPr>
+          <w:rFonts w:ascii="Helvetica" w:hAnsi="Helvetica"/>
           <w:rtl w:val="0"/>
           <w:lang w:val="en-US"/>
         </w:rPr>
@@ -2731,29 +2679,29 @@
       </w:r>
       <w:r>
         <w:rPr>
-          <w:rStyle w:val="Hyperlink.5"/>
-          <w:rFonts w:ascii="Gadugi" w:cs="Gadugi" w:hAnsi="Gadugi" w:eastAsia="Gadugi"/>
+          <w:rStyle w:val="Hyperlink.2"/>
+          <w:rFonts w:ascii="Helvetica" w:cs="Helvetica" w:hAnsi="Helvetica" w:eastAsia="Helvetica"/>
         </w:rPr>
         <w:fldChar w:fldCharType="begin" w:fldLock="0"/>
       </w:r>
       <w:r>
         <w:rPr>
-          <w:rStyle w:val="Hyperlink.5"/>
-          <w:rFonts w:ascii="Gadugi" w:cs="Gadugi" w:hAnsi="Gadugi" w:eastAsia="Gadugi"/>
+          <w:rStyle w:val="Hyperlink.2"/>
+          <w:rFonts w:ascii="Helvetica" w:cs="Helvetica" w:hAnsi="Helvetica" w:eastAsia="Helvetica"/>
         </w:rPr>
         <w:instrText xml:space="preserve"> HYPERLINK "mailto:nelanskiy@getcrm.ru"</w:instrText>
       </w:r>
       <w:r>
         <w:rPr>
-          <w:rStyle w:val="Hyperlink.5"/>
-          <w:rFonts w:ascii="Gadugi" w:cs="Gadugi" w:hAnsi="Gadugi" w:eastAsia="Gadugi"/>
+          <w:rStyle w:val="Hyperlink.2"/>
+          <w:rFonts w:ascii="Helvetica" w:cs="Helvetica" w:hAnsi="Helvetica" w:eastAsia="Helvetica"/>
         </w:rPr>
         <w:fldChar w:fldCharType="separate" w:fldLock="0"/>
       </w:r>
       <w:r>
         <w:rPr>
-          <w:rStyle w:val="Hyperlink.5"/>
-          <w:rFonts w:ascii="Gadugi" w:cs="Gadugi" w:hAnsi="Gadugi" w:eastAsia="Gadugi"/>
+          <w:rStyle w:val="Hyperlink.2"/>
+          <w:rFonts w:ascii="Helvetica" w:hAnsi="Helvetica"/>
           <w:rtl w:val="0"/>
           <w:lang w:val="en-US"/>
         </w:rPr>
@@ -2761,14 +2709,14 @@
       </w:r>
       <w:r>
         <w:rPr>
-          <w:rFonts w:ascii="Gadugi" w:cs="Gadugi" w:hAnsi="Gadugi" w:eastAsia="Gadugi"/>
+          <w:rFonts w:ascii="Helvetica" w:cs="Helvetica" w:hAnsi="Helvetica" w:eastAsia="Helvetica"/>
         </w:rPr>
         <w:fldChar w:fldCharType="end" w:fldLock="0"/>
       </w:r>
       <w:r>
         <w:rPr>
-          <w:rStyle w:val="Hyperlink.4"/>
-          <w:rFonts w:ascii="Gadugi" w:cs="Gadugi" w:hAnsi="Gadugi" w:eastAsia="Gadugi"/>
+          <w:rStyle w:val="Hyperlink.2"/>
+          <w:rFonts w:ascii="Helvetica" w:hAnsi="Helvetica"/>
           <w:rtl w:val="0"/>
           <w:lang w:val="en-US"/>
         </w:rPr>
@@ -3860,9 +3808,8 @@
     <w:basedOn w:val="None"/>
     <w:next w:val="Hyperlink.0"/>
     <w:rPr>
-      <w:rFonts w:ascii="Gadugi" w:cs="Gadugi" w:hAnsi="Gadugi" w:eastAsia="Gadugi"/>
       <w:color w:val="4f81bd"/>
-      <w:u w:val="none" w:color="4f81bd"/>
+      <w:u w:color="4f81bd"/>
       <w:lang w:val="en-US"/>
     </w:rPr>
   </w:style>
@@ -3871,10 +3818,18 @@
     <w:basedOn w:val="None"/>
     <w:next w:val="Hyperlink.1"/>
     <w:rPr>
-      <w:rFonts w:ascii="Gadugi" w:cs="Gadugi" w:hAnsi="Gadugi" w:eastAsia="Gadugi"/>
       <w:color w:val="4f81bd"/>
-      <w:u w:val="none" w:color="4f81bd"/>
+      <w:u w:color="4f81bd"/>
       <w:lang w:val="de-DE"/>
+    </w:rPr>
+  </w:style>
+  <w:style w:type="character" w:styleId="Hyperlink.2">
+    <w:name w:val="Hyperlink.2"/>
+    <w:basedOn w:val="None"/>
+    <w:next w:val="Hyperlink.2"/>
+    <w:rPr>
+      <w:color w:val="4f81bd"/>
+      <w:u w:color="4f81bd"/>
     </w:rPr>
   </w:style>
   <w:style w:type="numbering" w:styleId="Imported Style 4">
@@ -3884,34 +3839,6 @@
         <w:numId w:val="1"/>
       </w:numPr>
     </w:pPr>
-  </w:style>
-  <w:style w:type="character" w:styleId="Hyperlink.2">
-    <w:name w:val="Hyperlink.2"/>
-    <w:basedOn w:val="None"/>
-    <w:next w:val="Hyperlink.2"/>
-    <w:rPr>
-      <w:rFonts w:ascii="Gadugi" w:cs="Gadugi" w:hAnsi="Gadugi" w:eastAsia="Gadugi"/>
-      <w:color w:val="4f81bd"/>
-      <w:u w:color="4f81bd"/>
-    </w:rPr>
-  </w:style>
-  <w:style w:type="character" w:styleId="Hyperlink.3">
-    <w:name w:val="Hyperlink.3"/>
-    <w:basedOn w:val="None"/>
-    <w:next w:val="Hyperlink.3"/>
-    <w:rPr>
-      <w:color w:val="4f81bd"/>
-      <w:u w:color="4f81bd"/>
-    </w:rPr>
-  </w:style>
-  <w:style w:type="character" w:styleId="Hyperlink.4">
-    <w:name w:val="Hyperlink.4"/>
-    <w:basedOn w:val="None"/>
-    <w:next w:val="Hyperlink.4"/>
-    <w:rPr>
-      <w:color w:val="4f81bd"/>
-      <w:u w:color="4f81bd"/>
-    </w:rPr>
   </w:style>
   <w:style w:type="paragraph" w:styleId="List Paragraph">
     <w:name w:val="List Paragraph"/>
@@ -3966,15 +3893,6 @@
         <w:numId w:val="5"/>
       </w:numPr>
     </w:pPr>
-  </w:style>
-  <w:style w:type="character" w:styleId="Hyperlink.5">
-    <w:name w:val="Hyperlink.5"/>
-    <w:basedOn w:val="None"/>
-    <w:next w:val="Hyperlink.5"/>
-    <w:rPr>
-      <w:color w:val="4f81bd"/>
-      <w:u w:val="none" w:color="4f81bd"/>
-    </w:rPr>
   </w:style>
 </w:styles>
 </file>

</xml_diff>